<commit_message>
add all books View
</commit_message>
<xml_diff>
--- a/documentation/Practica/Otchet_PDP_Grinchick_v4.docx
+++ b/documentation/Practica/Otchet_PDP_Grinchick_v4.docx
@@ -13443,11 +13443,11 @@
         </w:numPr>
       </w:pPr>
       <w:r>
-        <w:t>расширение файла</w:t>
-      </w:r>
-      <w:r>
-        <w:rPr>
-          <w:lang w:val="en-US"/>
+        <w:t>длительность звучания</w:t>
+      </w:r>
+      <w:r>
+        <w:rPr>
+          <w:lang w:val="en-GB"/>
         </w:rPr>
         <w:t>;</w:t>
       </w:r>
@@ -13461,6 +13461,24 @@
         </w:numPr>
       </w:pPr>
       <w:r>
+        <w:t>расширение файла</w:t>
+      </w:r>
+      <w:r>
+        <w:rPr>
+          <w:lang w:val="en-US"/>
+        </w:rPr>
+        <w:t>;</w:t>
+      </w:r>
+    </w:p>
+    <w:p>
+      <w:pPr>
+        <w:pStyle w:val="a0"/>
+        <w:numPr>
+          <w:ilvl w:val="2"/>
+          <w:numId w:val="10"/>
+        </w:numPr>
+      </w:pPr>
+      <w:r>
         <w:t>путь к файлу содержащему аудиокнигу</w:t>
       </w:r>
       <w:r>
@@ -13662,6 +13680,7 @@
         </w:numPr>
       </w:pPr>
       <w:r>
+        <w:lastRenderedPageBreak/>
         <w:t>идентификатор</w:t>
       </w:r>
       <w:r>
@@ -13684,7 +13703,6 @@
         <w:ind w:left="0" w:firstLine="709"/>
       </w:pPr>
       <w:r>
-        <w:lastRenderedPageBreak/>
         <w:t>создатель</w:t>
       </w:r>
       <w:r>
@@ -14246,7 +14264,11 @@
         <w:ind w:left="0" w:firstLine="709"/>
       </w:pPr>
       <w:r>
-        <w:t>должна присутствовать возможность скачать синтезированную аудиокнигу на устройство пользователя.</w:t>
+        <w:t xml:space="preserve">должна присутствовать возможность скачать синтезированную </w:t>
+      </w:r>
+      <w:r>
+        <w:lastRenderedPageBreak/>
+        <w:t>аудиокнигу на устройство пользователя.</w:t>
       </w:r>
     </w:p>
     <w:p>
@@ -14660,6 +14682,7 @@
         <w:ind w:left="0" w:firstLine="709"/>
       </w:pPr>
       <w:r>
+        <w:lastRenderedPageBreak/>
         <w:t>по окончании авторизации пользователя должен быть отображен список распространяемых аудиокниг</w:t>
       </w:r>
       <w:r>
@@ -14676,7 +14699,6 @@
         <w:ind w:left="0" w:firstLine="709"/>
       </w:pPr>
       <w:r>
-        <w:lastRenderedPageBreak/>
         <w:t>по окончании авторизации</w:t>
       </w:r>
       <w:r>
@@ -15138,6 +15160,7 @@
         <w:ind w:left="0" w:firstLine="709"/>
       </w:pPr>
       <w:r>
+        <w:lastRenderedPageBreak/>
         <w:t>должна присутствовать возможность ассоциировать книгу с одним или несколькими жанрами, выбираемыми из списка доступных на сайте</w:t>
       </w:r>
       <w:r>
@@ -15157,7 +15180,6 @@
         <w:ind w:left="0" w:firstLine="709"/>
       </w:pPr>
       <w:r>
-        <w:lastRenderedPageBreak/>
         <w:t>год издания представляет собой число в промежутке 1800 до 2100</w:t>
       </w:r>
       <w:r>
@@ -15604,6 +15626,7 @@
         <w:ind w:left="0" w:firstLine="709"/>
       </w:pPr>
       <w:r>
+        <w:lastRenderedPageBreak/>
         <w:t>для каждого элемента списка должна присутствовать возможность инициировать удаление аудиокниги;</w:t>
       </w:r>
     </w:p>
@@ -15617,7 +15640,6 @@
         <w:ind w:left="0" w:firstLine="709"/>
       </w:pPr>
       <w:r>
-        <w:lastRenderedPageBreak/>
         <w:t>для тех аудиокниг, которые не являются распространяемыми, должна присутствовать возможность отправить запрос на внесение книги в список распространяемых</w:t>
       </w:r>
       <w:r>
@@ -16030,6 +16052,7 @@
         <w:pStyle w:val="a0"/>
       </w:pPr>
       <w:r>
+        <w:lastRenderedPageBreak/>
         <w:t>последней страниц пагинации</w:t>
       </w:r>
       <w:r>
@@ -16062,7 +16085,6 @@
         <w:ind w:left="0" w:firstLine="709"/>
       </w:pPr>
       <w:r>
-        <w:lastRenderedPageBreak/>
         <w:t xml:space="preserve">по нажатии на название </w:t>
       </w:r>
       <w:r>
@@ -16485,7 +16507,11 @@
         <w:t xml:space="preserve"> должна вып</w:t>
       </w:r>
       <w:r>
-        <w:t>олняться на основе частичного или полного соответствия названию аудиокниги, представленной в списке,</w:t>
+        <w:t xml:space="preserve">олняться на основе частичного или полного соответствия названию </w:t>
+      </w:r>
+      <w:r>
+        <w:lastRenderedPageBreak/>
+        <w:t>аудиокниги, представленной в списке,</w:t>
       </w:r>
       <w:r>
         <w:t xml:space="preserve"> без учёта регистра</w:t>
@@ -16516,7 +16542,6 @@
         <w:t xml:space="preserve"> </w:t>
       </w:r>
       <w:r>
-        <w:lastRenderedPageBreak/>
         <w:t>жанра, который</w:t>
       </w:r>
       <w:r>
@@ -17039,6 +17064,7 @@
         <w:ind w:left="0" w:firstLine="709"/>
       </w:pPr>
       <w:r>
+        <w:lastRenderedPageBreak/>
         <w:t>процесс редактирования информации об аудиокниге может быть инициирован либо пользователем, добавившим аудиокнигу, либо пользователем со статусом</w:t>
       </w:r>
       <w:r>
@@ -17070,7 +17096,6 @@
         <w:ind w:left="0" w:firstLine="709"/>
       </w:pPr>
       <w:r>
-        <w:lastRenderedPageBreak/>
         <w:t>при редактировании информации об аудиокниге все поля и значения должны быть корректно загружены и отображены</w:t>
       </w:r>
       <w:r>
@@ -17390,7 +17415,11 @@
         <w:ind w:left="0" w:firstLine="709"/>
       </w:pPr>
       <w:r>
-        <w:t>краткое описание представляет собой последовательность длинной от 0 до 2000 символов состоящую из букв кириллического алфавита, знаков препинания и пробельных символов</w:t>
+        <w:t xml:space="preserve">краткое описание представляет собой последовательность длинной от 0 до 2000 символов состоящую из букв кириллического алфавита, знаков </w:t>
+      </w:r>
+      <w:r>
+        <w:lastRenderedPageBreak/>
+        <w:t>препинания и пробельных символов</w:t>
       </w:r>
       <w:r>
         <w:t>;</w:t>
@@ -17421,11 +17450,7 @@
         <w:t>ь</w:t>
       </w:r>
       <w:r>
-        <w:t xml:space="preserve">ся сообщение </w:t>
-      </w:r>
-      <w:r>
-        <w:lastRenderedPageBreak/>
-        <w:t>об ошибке</w:t>
+        <w:t>ся сообщение об ошибке</w:t>
       </w:r>
       <w:r>
         <w:t>;</w:t>
@@ -17863,7 +17888,11 @@
         <w:ind w:left="0" w:firstLine="709"/>
       </w:pPr>
       <w:r>
-        <w:t xml:space="preserve"> в случае некорректности введенных данных пользователь должен увидеть сообщение об этом; </w:t>
+        <w:t xml:space="preserve"> в случае некорректности введенных данных пользователь должен </w:t>
+      </w:r>
+      <w:r>
+        <w:lastRenderedPageBreak/>
+        <w:t xml:space="preserve">увидеть сообщение об этом; </w:t>
       </w:r>
     </w:p>
     <w:p>
@@ -17897,11 +17926,7 @@
         <w:ind w:left="0" w:firstLine="709"/>
       </w:pPr>
       <w:r>
-        <w:t xml:space="preserve">в случае если никнейм не является уникальным пользователь должен </w:t>
-      </w:r>
-      <w:r>
-        <w:lastRenderedPageBreak/>
-        <w:t>увидеть сообщение об этом с предложением изменить никнейм</w:t>
+        <w:t>в случае если никнейм не является уникальным пользователь должен увидеть сообщение об этом с предложением изменить никнейм</w:t>
       </w:r>
       <w:r>
         <w:t>;</w:t>
@@ -18377,6 +18402,7 @@
         <w:ind w:left="0" w:firstLine="709"/>
       </w:pPr>
       <w:r>
+        <w:lastRenderedPageBreak/>
         <w:t>выход из профиля может быть инициирован пользователями со статусом</w:t>
       </w:r>
       <w:r>
@@ -18420,7 +18446,6 @@
         <w:ind w:left="0" w:firstLine="709"/>
       </w:pPr>
       <w:r>
-        <w:lastRenderedPageBreak/>
         <w:t>возможность покинуть профиль должна присутствовать в любой момент времени, независимо от функции выполняемой приложением</w:t>
       </w:r>
       <w:r>
@@ -18826,6 +18851,7 @@
         <w:pStyle w:val="a5"/>
       </w:pPr>
       <w:r>
+        <w:lastRenderedPageBreak/>
         <w:t>Данная функция должна быть реализована с учётом следующих требований:</w:t>
       </w:r>
     </w:p>
@@ -18834,11 +18860,7 @@
         <w:pStyle w:val="a5"/>
       </w:pPr>
       <w:r>
-        <w:t xml:space="preserve">1) в списке комментариев должна отображаться информация о каждом </w:t>
-      </w:r>
-      <w:r>
-        <w:lastRenderedPageBreak/>
-        <w:t>из них;</w:t>
+        <w:t>1) в списке комментариев должна отображаться информация о каждом из них;</w:t>
       </w:r>
     </w:p>
     <w:p>
@@ -21834,12 +21856,23 @@
             <w:pPr>
               <w:pStyle w:val="a5"/>
               <w:ind w:firstLine="0"/>
-            </w:pPr>
-            <w:r>
-              <w:rPr>
-                <w:lang w:val="en-US"/>
-              </w:rPr>
-              <w:t>Extension</w:t>
+              <w:rPr>
+                <w:lang w:val="en-GB"/>
+              </w:rPr>
+            </w:pPr>
+            <w:r>
+              <w:rPr>
+                <w:lang w:val="en-GB"/>
+              </w:rPr>
+              <w:t>D</w:t>
+            </w:r>
+            <w:bookmarkStart w:id="22" w:name="_GoBack"/>
+            <w:bookmarkEnd w:id="22"/>
+            <w:r>
+              <w:rPr>
+                <w:lang w:val="en-GB"/>
+              </w:rPr>
+              <w:t>uration</w:t>
             </w:r>
           </w:p>
         </w:tc>
@@ -21853,10 +21886,7 @@
               <w:ind w:firstLine="0"/>
             </w:pPr>
             <w:r>
-              <w:t>Р</w:t>
-            </w:r>
-            <w:r>
-              <w:t>асширение файла</w:t>
+              <w:t>Длительность звучания</w:t>
             </w:r>
           </w:p>
         </w:tc>
@@ -21870,7 +21900,7 @@
               <w:ind w:firstLine="0"/>
             </w:pPr>
             <w:r>
-              <w:t>Текстовый</w:t>
+              <w:t>Числовой</w:t>
             </w:r>
           </w:p>
         </w:tc>
@@ -21892,16 +21922,7 @@
               <w:rPr>
                 <w:lang w:val="en-US"/>
               </w:rPr>
-              <w:t>File</w:t>
-            </w:r>
-            <w:r>
-              <w:t>_</w:t>
-            </w:r>
-            <w:r>
-              <w:rPr>
-                <w:lang w:val="en-US"/>
-              </w:rPr>
-              <w:t>Path</w:t>
+              <w:t>Extension</w:t>
             </w:r>
           </w:p>
         </w:tc>
@@ -21915,10 +21936,10 @@
               <w:ind w:firstLine="0"/>
             </w:pPr>
             <w:r>
-              <w:t>П</w:t>
-            </w:r>
-            <w:r>
-              <w:t>уть к файлу содержащему аудиокнигу</w:t>
+              <w:t>Р</w:t>
+            </w:r>
+            <w:r>
+              <w:t>асширение файла</w:t>
             </w:r>
           </w:p>
         </w:tc>
@@ -21937,10 +21958,73 @@
           </w:p>
         </w:tc>
       </w:tr>
+      <w:tr>
+        <w:trPr>
+          <w:trHeight w:val="52"/>
+        </w:trPr>
+        <w:tc>
+          <w:tcPr>
+            <w:tcW w:w="2237" w:type="dxa"/>
+          </w:tcPr>
+          <w:p>
+            <w:pPr>
+              <w:pStyle w:val="a5"/>
+              <w:ind w:firstLine="0"/>
+            </w:pPr>
+            <w:r>
+              <w:rPr>
+                <w:lang w:val="en-US"/>
+              </w:rPr>
+              <w:lastRenderedPageBreak/>
+              <w:t>File</w:t>
+            </w:r>
+            <w:r>
+              <w:t>_</w:t>
+            </w:r>
+            <w:r>
+              <w:rPr>
+                <w:lang w:val="en-US"/>
+              </w:rPr>
+              <w:t>Path</w:t>
+            </w:r>
+          </w:p>
+        </w:tc>
+        <w:tc>
+          <w:tcPr>
+            <w:tcW w:w="5271" w:type="dxa"/>
+          </w:tcPr>
+          <w:p>
+            <w:pPr>
+              <w:pStyle w:val="a5"/>
+              <w:ind w:firstLine="0"/>
+            </w:pPr>
+            <w:r>
+              <w:t>П</w:t>
+            </w:r>
+            <w:r>
+              <w:t>уть к файлу содержащему аудиокнигу</w:t>
+            </w:r>
+          </w:p>
+        </w:tc>
+        <w:tc>
+          <w:tcPr>
+            <w:tcW w:w="1836" w:type="dxa"/>
+          </w:tcPr>
+          <w:p>
+            <w:pPr>
+              <w:pStyle w:val="a5"/>
+              <w:ind w:firstLine="0"/>
+            </w:pPr>
+            <w:r>
+              <w:t>Текстовый</w:t>
+            </w:r>
+          </w:p>
+        </w:tc>
+      </w:tr>
     </w:tbl>
-    <w:p>
-      <w:r>
-        <w:lastRenderedPageBreak/>
+    <w:p/>
+    <w:p>
+      <w:r>
         <w:t xml:space="preserve">Сущность </w:t>
       </w:r>
       <w:r>
@@ -23307,6 +23391,7 @@
                 <w:spacing w:val="-4"/>
                 <w:lang w:val="en-US"/>
               </w:rPr>
+              <w:lastRenderedPageBreak/>
               <w:t>Title</w:t>
             </w:r>
           </w:p>
@@ -23402,7 +23487,6 @@
     </w:tbl>
     <w:p>
       <w:r>
-        <w:lastRenderedPageBreak/>
         <w:t xml:space="preserve">Сущность </w:t>
       </w:r>
       <w:r>
@@ -24898,7 +24982,14 @@
         <w:rPr>
           <w:spacing w:val="-4"/>
         </w:rPr>
-        <w:t>» связана с сущностью «</w:t>
+        <w:t xml:space="preserve">» связана с сущностью </w:t>
+      </w:r>
+      <w:r>
+        <w:rPr>
+          <w:spacing w:val="-4"/>
+        </w:rPr>
+        <w:lastRenderedPageBreak/>
+        <w:t>«</w:t>
       </w:r>
       <w:r>
         <w:rPr>
@@ -25010,7 +25101,6 @@
         <w:rPr>
           <w:spacing w:val="-4"/>
         </w:rPr>
-        <w:lastRenderedPageBreak/>
         <w:t>Таблица 3.</w:t>
       </w:r>
       <w:r>
@@ -26473,6 +26563,7 @@
         <w:rPr>
           <w:spacing w:val="4"/>
         </w:rPr>
+        <w:lastRenderedPageBreak/>
         <w:t>Физический уровень моделирован</w:t>
       </w:r>
       <w:r>
@@ -26534,18 +26625,15 @@
       <w:pPr>
         <w:pStyle w:val="21"/>
       </w:pPr>
-      <w:bookmarkStart w:id="22" w:name="_Toc69220228"/>
-      <w:bookmarkStart w:id="23" w:name="_Toc69500546"/>
-      <w:bookmarkStart w:id="24" w:name="_Toc69679667"/>
-      <w:bookmarkStart w:id="25" w:name="_GoBack"/>
-      <w:bookmarkEnd w:id="25"/>
-      <w:r>
-        <w:lastRenderedPageBreak/>
+      <w:bookmarkStart w:id="23" w:name="_Toc69220228"/>
+      <w:bookmarkStart w:id="24" w:name="_Toc69500546"/>
+      <w:bookmarkStart w:id="25" w:name="_Toc69679667"/>
+      <w:r>
         <w:t>3.3 Разработка алгоритма приложения и алгоритмов отдельных модулей</w:t>
       </w:r>
-      <w:bookmarkEnd w:id="22"/>
       <w:bookmarkEnd w:id="23"/>
       <w:bookmarkEnd w:id="24"/>
+      <w:bookmarkEnd w:id="25"/>
     </w:p>
     <w:p>
       <w:pPr>
@@ -26635,7 +26723,7 @@
           <v:shape id="_x0000_i1025" type="#_x0000_t75" style="width:427.7pt;height:471.75pt" o:ole="">
             <v:imagedata r:id="rId21" o:title=""/>
           </v:shape>
-          <o:OLEObject Type="Embed" ProgID="Visio.Drawing.15" ShapeID="_x0000_i1025" DrawAspect="Content" ObjectID="_1680464145" r:id="rId22"/>
+          <o:OLEObject Type="Embed" ProgID="Visio.Drawing.15" ShapeID="_x0000_i1025" DrawAspect="Content" ObjectID="_1680557775" r:id="rId22"/>
         </w:object>
       </w:r>
     </w:p>
@@ -26649,6 +26737,7 @@
         <w:pStyle w:val="afc"/>
       </w:pPr>
       <w:r>
+        <w:lastRenderedPageBreak/>
         <w:t>Рисунок 3.</w:t>
       </w:r>
       <w:r>
@@ -26677,11 +26766,7 @@
         <w:t>обязательные</w:t>
       </w:r>
       <w:r>
-        <w:t xml:space="preserve"> </w:t>
-      </w:r>
-      <w:r>
-        <w:lastRenderedPageBreak/>
-        <w:t>поля формы и нажать на кнопку «Войти» (рисунок 3.</w:t>
+        <w:t xml:space="preserve"> поля формы и нажать на кнопку «Войти» (рисунок 3.</w:t>
       </w:r>
       <w:r>
         <w:t>4</w:t>
@@ -26716,7 +26801,7 @@
           <v:shape id="_x0000_i1026" type="#_x0000_t75" style="width:427.7pt;height:529.8pt" o:ole="">
             <v:imagedata r:id="rId23" o:title=""/>
           </v:shape>
-          <o:OLEObject Type="Embed" ProgID="Visio.Drawing.15" ShapeID="_x0000_i1026" DrawAspect="Content" ObjectID="_1680464146" r:id="rId24"/>
+          <o:OLEObject Type="Embed" ProgID="Visio.Drawing.15" ShapeID="_x0000_i1026" DrawAspect="Content" ObjectID="_1680557776" r:id="rId24"/>
         </w:object>
       </w:r>
     </w:p>
@@ -26746,6 +26831,7 @@
     </w:p>
     <w:p>
       <w:r>
+        <w:lastRenderedPageBreak/>
         <w:t>Пользователь может изменять</w:t>
       </w:r>
       <w:r>
@@ -26803,7 +26889,7 @@
           <v:shape id="_x0000_i1027" type="#_x0000_t75" style="width:427.7pt;height:529.8pt" o:ole="">
             <v:imagedata r:id="rId25" o:title=""/>
           </v:shape>
-          <o:OLEObject Type="Embed" ProgID="Visio.Drawing.15" ShapeID="_x0000_i1027" DrawAspect="Content" ObjectID="_1680464147" r:id="rId26"/>
+          <o:OLEObject Type="Embed" ProgID="Visio.Drawing.15" ShapeID="_x0000_i1027" DrawAspect="Content" ObjectID="_1680557777" r:id="rId26"/>
         </w:object>
       </w:r>
     </w:p>
@@ -26877,7 +26963,11 @@
         <w:t xml:space="preserve"> Для этого в </w:t>
       </w:r>
       <w:r>
-        <w:t>списке хранимых аудиокниг</w:t>
+        <w:t xml:space="preserve">списке </w:t>
+      </w:r>
+      <w:r>
+        <w:lastRenderedPageBreak/>
+        <w:t>хранимых аудиокниг</w:t>
       </w:r>
       <w:r>
         <w:t xml:space="preserve"> напротив нужного </w:t>
@@ -26918,7 +27008,7 @@
           <v:shape id="_x0000_i1028" type="#_x0000_t75" style="width:320.25pt;height:560.95pt" o:ole="">
             <v:imagedata r:id="rId27" o:title=""/>
           </v:shape>
-          <o:OLEObject Type="Embed" ProgID="Visio.Drawing.15" ShapeID="_x0000_i1028" DrawAspect="Content" ObjectID="_1680464148" r:id="rId28"/>
+          <o:OLEObject Type="Embed" ProgID="Visio.Drawing.15" ShapeID="_x0000_i1028" DrawAspect="Content" ObjectID="_1680557778" r:id="rId28"/>
         </w:object>
       </w:r>
     </w:p>
@@ -26980,6 +27070,7 @@
         <w:rPr>
           <w:spacing w:val="-8"/>
         </w:rPr>
+        <w:lastRenderedPageBreak/>
         <w:t>Итак, выше были приведены некоторые алгоритмы разрабатываемого приложения. Согласно этим алгоритмам будет реализована данная функциональность.</w:t>
       </w:r>
     </w:p>
@@ -27618,6 +27709,7 @@
         <w:docPartUnique/>
       </w:docPartObj>
     </w:sdtPr>
+    <w:sdtEndPr/>
     <w:sdtContent>
       <w:p>
         <w:pPr>
@@ -27637,7 +27729,7 @@
           <w:rPr>
             <w:noProof/>
           </w:rPr>
-          <w:t>48</w:t>
+          <w:t>51</w:t>
         </w:r>
         <w:r>
           <w:fldChar w:fldCharType="end"/>
@@ -32202,7 +32294,7 @@
 </file>
 
 <file path=customXml/itemProps1.xml><?xml version="1.0" encoding="utf-8"?>
-<ds:datastoreItem xmlns:ds="http://schemas.openxmlformats.org/officeDocument/2006/customXml" ds:itemID="{AE3D59BC-9726-4F1C-A669-414280E5A2FA}">
+<ds:datastoreItem xmlns:ds="http://schemas.openxmlformats.org/officeDocument/2006/customXml" ds:itemID="{A56A5ECC-2271-4450-B3F4-55FD8CD38C0F}">
   <ds:schemaRefs>
     <ds:schemaRef ds:uri="http://schemas.openxmlformats.org/officeDocument/2006/bibliography"/>
   </ds:schemaRefs>

</xml_diff>

<commit_message>
Diplom version 0.1.0 Testing
All diplom functionl done.
add audiobook synthez from file.
</commit_message>
<xml_diff>
--- a/documentation/Practica/Otchet_PDP_Grinchick_v4.docx
+++ b/documentation/Practica/Otchet_PDP_Grinchick_v4.docx
@@ -13030,6 +13030,9 @@
     <w:p>
       <w:pPr>
         <w:pStyle w:val="a5"/>
+        <w:rPr>
+          <w:lang w:val="en-GB"/>
+        </w:rPr>
       </w:pPr>
     </w:p>
     <w:p>
@@ -14002,13 +14005,13 @@
       <w:pPr>
         <w:pStyle w:val="21"/>
       </w:pPr>
-      <w:bookmarkStart w:id="16" w:name="_Toc69500542"/>
-      <w:bookmarkStart w:id="17" w:name="_Toc69679663"/>
+      <w:bookmarkStart w:id="15" w:name="_Toc69500542"/>
+      <w:bookmarkStart w:id="16" w:name="_Toc69679663"/>
       <w:r>
         <w:t>2.2 Спецификация функциональных требований</w:t>
       </w:r>
+      <w:bookmarkEnd w:id="15"/>
       <w:bookmarkEnd w:id="16"/>
-      <w:bookmarkEnd w:id="17"/>
     </w:p>
     <w:p>
       <w:pPr>
@@ -14192,21 +14195,6 @@
         <w:t>txt</w:t>
       </w:r>
       <w:r>
-        <w:t xml:space="preserve"> </w:t>
-      </w:r>
-      <w:r>
-        <w:t xml:space="preserve">или </w:t>
-      </w:r>
-      <w:r>
-        <w:rPr>
-          <w:lang w:val="en-US"/>
-        </w:rPr>
-        <w:t>fb</w:t>
-      </w:r>
-      <w:r>
-        <w:t>2</w:t>
-      </w:r>
-      <w:r>
         <w:t>, размером до 900 мегабайт</w:t>
       </w:r>
       <w:r>
@@ -14223,13 +14211,7 @@
         <w:ind w:left="0" w:firstLine="709"/>
       </w:pPr>
       <w:r>
-        <w:t>результатом синтеза является</w:t>
-      </w:r>
-      <w:r>
-        <w:t xml:space="preserve"> </w:t>
-      </w:r>
-      <w:r>
-        <w:t xml:space="preserve">один аудиофайл в формате </w:t>
+        <w:t xml:space="preserve">результатом синтеза является аудиофайл в формате </w:t>
       </w:r>
       <w:proofErr w:type="spellStart"/>
       <w:r>
@@ -18089,7 +18071,15 @@
         <w:ind w:left="0" w:firstLine="709"/>
       </w:pPr>
       <w:r>
-        <w:t>после ознакомления с размер и форматом файла пользователь должен подтвердить желание скачать файл</w:t>
+        <w:t>после ознакомления с размер</w:t>
+      </w:r>
+      <w:r>
+        <w:t>ом</w:t>
+      </w:r>
+      <w:bookmarkStart w:id="17" w:name="_GoBack"/>
+      <w:bookmarkEnd w:id="17"/>
+      <w:r>
+        <w:t xml:space="preserve"> и форматом файла пользователь должен подтвердить желание скачать файл</w:t>
       </w:r>
       <w:r>
         <w:t>;</w:t>
@@ -26751,10 +26741,10 @@
             <v:path o:extrusionok="f" gradientshapeok="t" o:connecttype="rect"/>
             <o:lock v:ext="edit" aspectratio="t"/>
           </v:shapetype>
-          <v:shape id="_x0000_i1025" type="#_x0000_t75" style="width:424.5pt;height:475.5pt" o:ole="">
+          <v:shape id="_x0000_i1025" type="#_x0000_t75" style="width:424.8pt;height:475.2pt" o:ole="">
             <v:imagedata r:id="rId23" o:title=""/>
           </v:shape>
-          <o:OLEObject Type="Embed" ProgID="Visio.Drawing.15" ShapeID="_x0000_i1025" DrawAspect="Content" ObjectID="_1682838253" r:id="rId24"/>
+          <o:OLEObject Type="Embed" ProgID="Visio.Drawing.15" ShapeID="_x0000_i1025" DrawAspect="Content" ObjectID="_1682906244" r:id="rId24"/>
         </w:object>
       </w:r>
     </w:p>
@@ -26828,10 +26818,10 @@
       </w:pPr>
       <w:r>
         <w:object w:dxaOrig="8535" w:dyaOrig="10575" w14:anchorId="74DF3D1D">
-          <v:shape id="_x0000_i1026" type="#_x0000_t75" style="width:424.5pt;height:533.25pt" o:ole="">
+          <v:shape id="_x0000_i1026" type="#_x0000_t75" style="width:424.8pt;height:532.8pt" o:ole="">
             <v:imagedata r:id="rId25" o:title=""/>
           </v:shape>
-          <o:OLEObject Type="Embed" ProgID="Visio.Drawing.15" ShapeID="_x0000_i1026" DrawAspect="Content" ObjectID="_1682838254" r:id="rId26"/>
+          <o:OLEObject Type="Embed" ProgID="Visio.Drawing.15" ShapeID="_x0000_i1026" DrawAspect="Content" ObjectID="_1682906245" r:id="rId26"/>
         </w:object>
       </w:r>
     </w:p>
@@ -26916,10 +26906,10 @@
       </w:pPr>
       <w:r>
         <w:object w:dxaOrig="8535" w:dyaOrig="10575" w14:anchorId="33387813">
-          <v:shape id="_x0000_i1027" type="#_x0000_t75" style="width:424.5pt;height:533.25pt" o:ole="">
+          <v:shape id="_x0000_i1027" type="#_x0000_t75" style="width:424.8pt;height:532.8pt" o:ole="">
             <v:imagedata r:id="rId27" o:title=""/>
           </v:shape>
-          <o:OLEObject Type="Embed" ProgID="Visio.Drawing.15" ShapeID="_x0000_i1027" DrawAspect="Content" ObjectID="_1682838255" r:id="rId28"/>
+          <o:OLEObject Type="Embed" ProgID="Visio.Drawing.15" ShapeID="_x0000_i1027" DrawAspect="Content" ObjectID="_1682906246" r:id="rId28"/>
         </w:object>
       </w:r>
     </w:p>
@@ -27035,10 +27025,10 @@
       </w:pPr>
       <w:r>
         <w:object w:dxaOrig="5640" w:dyaOrig="10080" w14:anchorId="1863322B">
-          <v:shape id="_x0000_i1028" type="#_x0000_t75" style="width:316.5pt;height:561.75pt" o:ole="">
+          <v:shape id="_x0000_i1028" type="#_x0000_t75" style="width:316.8pt;height:561.6pt" o:ole="">
             <v:imagedata r:id="rId29" o:title=""/>
           </v:shape>
-          <o:OLEObject Type="Embed" ProgID="Visio.Drawing.15" ShapeID="_x0000_i1028" DrawAspect="Content" ObjectID="_1682838256" r:id="rId30"/>
+          <o:OLEObject Type="Embed" ProgID="Visio.Drawing.15" ShapeID="_x0000_i1028" DrawAspect="Content" ObjectID="_1682906247" r:id="rId30"/>
         </w:object>
       </w:r>
     </w:p>
@@ -27736,8 +27726,6 @@
       <w:pPr>
         <w:pStyle w:val="aff4"/>
       </w:pPr>
-      <w:bookmarkStart w:id="15" w:name="_GoBack"/>
-      <w:bookmarkEnd w:id="15"/>
     </w:p>
   </w:comment>
 </w:comments>
@@ -27797,7 +27785,7 @@
           <w:rPr>
             <w:noProof/>
           </w:rPr>
-          <w:t>36</w:t>
+          <w:t>35</w:t>
         </w:r>
         <w:r>
           <w:fldChar w:fldCharType="end"/>
@@ -32370,7 +32358,7 @@
 </file>
 
 <file path=customXml/itemProps1.xml><?xml version="1.0" encoding="utf-8"?>
-<ds:datastoreItem xmlns:ds="http://schemas.openxmlformats.org/officeDocument/2006/customXml" ds:itemID="{E74D34BC-EFA9-4D48-BC3D-0A594602AE1D}">
+<ds:datastoreItem xmlns:ds="http://schemas.openxmlformats.org/officeDocument/2006/customXml" ds:itemID="{616E6C30-0736-4ACE-817A-55E96DBA879A}">
   <ds:schemaRefs>
     <ds:schemaRef ds:uri="http://schemas.openxmlformats.org/officeDocument/2006/bibliography"/>
   </ds:schemaRefs>

</xml_diff>

<commit_message>
fix razdel 3| Old razdel fixed
fix all bags
</commit_message>
<xml_diff>
--- a/documentation/Practica/Otchet_PDP_Grinchick_v4.docx
+++ b/documentation/Practica/Otchet_PDP_Grinchick_v4.docx
@@ -291,23 +291,7 @@
                 <w:sz w:val="16"/>
                 <w:szCs w:val="16"/>
               </w:rPr>
-              <w:t>(</w:t>
-            </w:r>
-            <w:proofErr w:type="gramStart"/>
-            <w:r>
-              <w:rPr>
-                <w:sz w:val="16"/>
-                <w:szCs w:val="16"/>
-              </w:rPr>
-              <w:t xml:space="preserve">цифрой)   </w:t>
-            </w:r>
-            <w:proofErr w:type="gramEnd"/>
-            <w:r>
-              <w:rPr>
-                <w:sz w:val="16"/>
-                <w:szCs w:val="16"/>
-              </w:rPr>
-              <w:t xml:space="preserve">                (прописью)</w:t>
+              <w:t>(цифрой)                   (прописью)</w:t>
             </w:r>
           </w:p>
         </w:tc>
@@ -488,30 +472,14 @@
         <w:rPr>
           <w:szCs w:val="24"/>
         </w:rPr>
-        <w:t>ЧПУП «Саха-</w:t>
-      </w:r>
-      <w:proofErr w:type="spellStart"/>
-      <w:r>
-        <w:rPr>
-          <w:szCs w:val="24"/>
-        </w:rPr>
-        <w:t>пром</w:t>
-      </w:r>
-      <w:proofErr w:type="spellEnd"/>
-      <w:r>
-        <w:rPr>
-          <w:szCs w:val="24"/>
-        </w:rPr>
-        <w:t xml:space="preserve">», </w:t>
-      </w:r>
-      <w:proofErr w:type="spellStart"/>
+        <w:t xml:space="preserve">ЧПУП «Саха-пром», </w:t>
+      </w:r>
       <w:r>
         <w:rPr>
           <w:szCs w:val="28"/>
         </w:rPr>
         <w:t>г.Минск</w:t>
       </w:r>
-      <w:proofErr w:type="spellEnd"/>
     </w:p>
     <w:p>
       <w:pPr>
@@ -763,19 +731,11 @@
                 <w:szCs w:val="28"/>
               </w:rPr>
             </w:pPr>
-            <w:proofErr w:type="spellStart"/>
             <w:r>
               <w:rPr>
                 <w:szCs w:val="24"/>
               </w:rPr>
-              <w:t>Можей</w:t>
-            </w:r>
-            <w:proofErr w:type="spellEnd"/>
-            <w:r>
-              <w:rPr>
-                <w:szCs w:val="24"/>
-              </w:rPr>
-              <w:t xml:space="preserve"> Н.</w:t>
+              <w:t>Можей Н.</w:t>
             </w:r>
             <w:r>
               <w:rPr>
@@ -1245,14 +1205,12 @@
                 <w:sz w:val="24"/>
               </w:rPr>
             </w:pPr>
-            <w:proofErr w:type="spellStart"/>
             <w:r>
               <w:rPr>
                 <w:sz w:val="24"/>
               </w:rPr>
               <w:t>Н.В.Лапицкая</w:t>
             </w:r>
-            <w:proofErr w:type="spellEnd"/>
           </w:p>
         </w:tc>
       </w:tr>
@@ -1479,52 +1437,14 @@
                 <w:sz w:val="24"/>
               </w:rPr>
             </w:pPr>
-            <w:proofErr w:type="spellStart"/>
             <w:r>
               <w:rPr>
                 <w:b/>
                 <w:sz w:val="24"/>
                 <w:lang w:val="en-US"/>
               </w:rPr>
-              <w:t>Гринчика</w:t>
-            </w:r>
-            <w:proofErr w:type="spellEnd"/>
-            <w:r>
-              <w:rPr>
-                <w:b/>
-                <w:sz w:val="24"/>
-                <w:lang w:val="en-US"/>
-              </w:rPr>
-              <w:t xml:space="preserve"> </w:t>
-            </w:r>
-            <w:proofErr w:type="spellStart"/>
-            <w:r>
-              <w:rPr>
-                <w:b/>
-                <w:sz w:val="24"/>
-                <w:lang w:val="en-US"/>
-              </w:rPr>
-              <w:t>Всеволода</w:t>
-            </w:r>
-            <w:proofErr w:type="spellEnd"/>
-            <w:r>
-              <w:rPr>
-                <w:b/>
-                <w:sz w:val="24"/>
-                <w:lang w:val="en-US"/>
-              </w:rPr>
-              <w:t xml:space="preserve"> </w:t>
-            </w:r>
-            <w:proofErr w:type="spellStart"/>
-            <w:r>
-              <w:rPr>
-                <w:b/>
-                <w:sz w:val="24"/>
-                <w:lang w:val="en-US"/>
-              </w:rPr>
-              <w:t>Владимировича</w:t>
-            </w:r>
-            <w:proofErr w:type="spellEnd"/>
+              <w:t>Гринчика Всеволода Владимировича</w:t>
+            </w:r>
           </w:p>
         </w:tc>
       </w:tr>
@@ -2070,21 +1990,7 @@
               <w:rPr>
                 <w:sz w:val="24"/>
               </w:rPr>
-              <w:t xml:space="preserve">ОС </w:t>
-            </w:r>
-            <w:proofErr w:type="spellStart"/>
-            <w:r>
-              <w:rPr>
-                <w:sz w:val="24"/>
-              </w:rPr>
-              <w:t>Ubuntu</w:t>
-            </w:r>
-            <w:proofErr w:type="spellEnd"/>
-            <w:r>
-              <w:rPr>
-                <w:sz w:val="24"/>
-              </w:rPr>
-              <w:t xml:space="preserve"> 18.04</w:t>
+              <w:t>ОС Ubuntu 18.04</w:t>
             </w:r>
             <w:r>
               <w:rPr>
@@ -2307,21 +2213,7 @@
               <w:rPr>
                 <w:sz w:val="24"/>
               </w:rPr>
-              <w:t xml:space="preserve">Назначение разработки: хранение и распространение аудио версий литературных </w:t>
-            </w:r>
-            <w:proofErr w:type="spellStart"/>
-            <w:r>
-              <w:rPr>
-                <w:sz w:val="24"/>
-              </w:rPr>
-              <w:t>произве</w:t>
-            </w:r>
-            <w:proofErr w:type="spellEnd"/>
-            <w:r>
-              <w:rPr>
-                <w:sz w:val="24"/>
-              </w:rPr>
-              <w:t>-</w:t>
+              <w:t>Назначение разработки: хранение и распространение аудио версий литературных произве-</w:t>
             </w:r>
           </w:p>
         </w:tc>
@@ -2346,19 +2238,11 @@
                 <w:sz w:val="24"/>
               </w:rPr>
             </w:pPr>
-            <w:proofErr w:type="spellStart"/>
             <w:r>
               <w:rPr>
                 <w:sz w:val="24"/>
               </w:rPr>
-              <w:t>дений</w:t>
-            </w:r>
-            <w:proofErr w:type="spellEnd"/>
-            <w:r>
-              <w:rPr>
-                <w:sz w:val="24"/>
-              </w:rPr>
-              <w:t xml:space="preserve"> в сети интернет, а также их синтез программными методами.</w:t>
+              <w:t>дений в сети интернет, а также их синтез программными методами.</w:t>
             </w:r>
           </w:p>
         </w:tc>
@@ -3241,21 +3125,7 @@
               <w:rPr>
                 <w:sz w:val="24"/>
               </w:rPr>
-              <w:t xml:space="preserve">6. Содержание задания по </w:t>
-            </w:r>
-            <w:proofErr w:type="spellStart"/>
-            <w:r>
-              <w:rPr>
-                <w:sz w:val="24"/>
-              </w:rPr>
-              <w:t>технико</w:t>
-            </w:r>
-            <w:proofErr w:type="spellEnd"/>
-            <w:r>
-              <w:rPr>
-                <w:sz w:val="24"/>
-              </w:rPr>
-              <w:t>–экономическому обоснованию</w:t>
+              <w:t>6. Содержание задания по технико–экономическому обоснованию</w:t>
             </w:r>
           </w:p>
         </w:tc>
@@ -3398,7 +3268,6 @@
                 <w:sz w:val="24"/>
               </w:rPr>
             </w:pPr>
-            <w:proofErr w:type="gramStart"/>
             <w:r>
               <w:rPr>
                 <w:sz w:val="24"/>
@@ -3409,14 +3278,7 @@
               <w:rPr>
                 <w:sz w:val="24"/>
               </w:rPr>
-              <w:t>.</w:t>
-            </w:r>
-            <w:proofErr w:type="gramEnd"/>
-            <w:r>
-              <w:rPr>
-                <w:sz w:val="24"/>
-              </w:rPr>
-              <w:t xml:space="preserve"> </w:t>
+              <w:t xml:space="preserve">. </w:t>
             </w:r>
             <w:r>
               <w:rPr>
@@ -4550,21 +4412,7 @@
               <w:rPr>
                 <w:sz w:val="24"/>
               </w:rPr>
-              <w:t xml:space="preserve">/Н.П. </w:t>
-            </w:r>
-            <w:proofErr w:type="spellStart"/>
-            <w:r>
-              <w:rPr>
-                <w:sz w:val="24"/>
-              </w:rPr>
-              <w:t>Можей</w:t>
-            </w:r>
-            <w:proofErr w:type="spellEnd"/>
-            <w:r>
-              <w:rPr>
-                <w:sz w:val="24"/>
-              </w:rPr>
-              <w:t>/</w:t>
+              <w:t>/Н.П. Можей/</w:t>
             </w:r>
           </w:p>
         </w:tc>
@@ -5840,11 +5688,9 @@
       <w:r>
         <w:t xml:space="preserve"> </w:t>
       </w:r>
-      <w:proofErr w:type="spellStart"/>
       <w:r>
         <w:t>Model-View-Controller</w:t>
       </w:r>
-      <w:proofErr w:type="spellEnd"/>
       <w:r>
         <w:t xml:space="preserve"> </w:t>
       </w:r>
@@ -5899,26 +5745,20 @@
     </w:p>
     <w:p>
       <w:pPr>
-        <w:pStyle w:val="a5"/>
-      </w:pPr>
-      <w:proofErr w:type="spellStart"/>
+        <w:pStyle w:val="11"/>
+        <w:ind w:left="0" w:firstLine="0"/>
+        <w:jc w:val="center"/>
+      </w:pPr>
+    </w:p>
+    <w:p>
+      <w:pPr>
+        <w:pStyle w:val="a5"/>
+      </w:pPr>
       <w:r>
         <w:t>Аудиокн</w:t>
       </w:r>
       <w:r>
-        <w:t>и́га</w:t>
-      </w:r>
-      <w:proofErr w:type="spellEnd"/>
-      <w:r>
-        <w:t xml:space="preserve"> (от лат. </w:t>
-      </w:r>
-      <w:proofErr w:type="spellStart"/>
-      <w:r>
-        <w:t>audio</w:t>
-      </w:r>
-      <w:proofErr w:type="spellEnd"/>
-      <w:r>
-        <w:t xml:space="preserve"> «слушать»</w:t>
+        <w:t>и́га (от лат. audio «слушать»</w:t>
       </w:r>
       <w:r>
         <w:t xml:space="preserve">) </w:t>
@@ -6747,13 +6587,8 @@
         <w:pStyle w:val="a0"/>
         <w:ind w:left="0" w:firstLine="698"/>
       </w:pPr>
-      <w:proofErr w:type="spellStart"/>
-      <w:r>
-        <w:t>аудиоформаты</w:t>
-      </w:r>
-      <w:proofErr w:type="spellEnd"/>
-      <w:r>
-        <w:t xml:space="preserve">, например, MP3; </w:t>
+      <w:r>
+        <w:t xml:space="preserve">аудиоформаты, например, MP3; </w:t>
       </w:r>
     </w:p>
     <w:p>
@@ -6805,15 +6640,7 @@
         </w:rPr>
       </w:pPr>
       <w:r>
-        <w:t xml:space="preserve">Таким образом разрабатываемое в рамках данного дипломного проекта приложение может быть определено как электронная библиотека, хранящая документы в </w:t>
-      </w:r>
-      <w:proofErr w:type="spellStart"/>
-      <w:r>
-        <w:t>аудиоформате</w:t>
-      </w:r>
-      <w:proofErr w:type="spellEnd"/>
-      <w:r>
-        <w:t>. А принципы, изложенные ранее, могут применятся при разработке технического задания к приложению.</w:t>
+        <w:t>Таким образом разрабатываемое в рамках данного дипломного проекта приложение может быть определено как электронная библиотека, хранящая документы в аудиоформате. А принципы, изложенные ранее, могут применятся при разработке технического задания к приложению.</w:t>
       </w:r>
     </w:p>
     <w:p>
@@ -6869,15 +6696,7 @@
         <w:pStyle w:val="a5"/>
       </w:pPr>
       <w:r>
-        <w:t xml:space="preserve">Все существующие в настоящее время методы синтеза человеческой речи основаны на использовании двух моделей — модели компилятивного синтеза и </w:t>
-      </w:r>
-      <w:proofErr w:type="spellStart"/>
-      <w:r>
-        <w:t>формантно</w:t>
-      </w:r>
-      <w:proofErr w:type="spellEnd"/>
-      <w:r>
-        <w:t xml:space="preserve">-голосовой </w:t>
+        <w:t xml:space="preserve">Все существующие в настоящее время методы синтеза человеческой речи основаны на использовании двух моделей — модели компилятивного синтеза и формантно-голосовой </w:t>
       </w:r>
       <w:r>
         <w:t>модели.</w:t>
@@ -6907,13 +6726,8 @@
       <w:pPr>
         <w:pStyle w:val="a5"/>
       </w:pPr>
-      <w:proofErr w:type="spellStart"/>
-      <w:r>
-        <w:t>Формантно</w:t>
-      </w:r>
-      <w:proofErr w:type="spellEnd"/>
-      <w:r>
-        <w:t>-голосовая модель основана на моделировании речевого тракта человека. При форматном методе, моделируется результат физиологических процессов образования речи: акустически</w:t>
+      <w:r>
+        <w:t>Формантно-голосовая модель основана на моделировании речевого тракта человека. При форматном методе, моделируется результат физиологических процессов образования речи: акустически</w:t>
       </w:r>
       <w:r>
         <w:t>е характеристики речевой волны</w:t>
@@ -6925,15 +6739,7 @@
         <w:t>[5</w:t>
       </w:r>
       <w:r>
-        <w:t xml:space="preserve">]. Эта модель может быть реализована с применением нейронных сетей и допускает самообучение. К сожалению, ввиду сложности точного моделирования особенностей речевого тракта, а также учета интонационной модуляции речи </w:t>
-      </w:r>
-      <w:proofErr w:type="spellStart"/>
-      <w:r>
-        <w:t>формантно</w:t>
-      </w:r>
-      <w:proofErr w:type="spellEnd"/>
-      <w:r>
-        <w:t>-голосовая модель обладает относительно низкой точно</w:t>
+        <w:t>]. Эта модель может быть реализована с применением нейронных сетей и допускает самообучение. К сожалению, ввиду сложности точного моделирования особенностей речевого тракта, а также учета интонационной модуляции речи формантно-голосовая модель обладает относительно низкой точно</w:t>
       </w:r>
       <w:r>
         <w:t>стью синтезируемых звуков речи</w:t>
@@ -6954,18 +6760,10 @@
       </w:pPr>
       <w:r>
         <w:lastRenderedPageBreak/>
-        <w:t xml:space="preserve">При синтезе аудиокниг несомненным преимуществом пользуется компилятивная модель синтеза, поскольку она дает более выразительно звучание при условии наличия качественных образцов отдельных звуков, и при этом требует меньше вычислительных ресурсов нежели </w:t>
-      </w:r>
-      <w:proofErr w:type="spellStart"/>
-      <w:r>
-        <w:t>ф</w:t>
-      </w:r>
-      <w:r>
-        <w:t>ормантно</w:t>
-      </w:r>
-      <w:proofErr w:type="spellEnd"/>
-      <w:r>
-        <w:t>-голос</w:t>
+        <w:t>При синтезе аудиокниг несомненным преимуществом пользуется компилятивная модель синтеза, поскольку она дает более выразительно звучание при условии наличия качественных образцов отдельных звуков, и при этом требует меньше вычислительных ресурсов нежели ф</w:t>
+      </w:r>
+      <w:r>
+        <w:t>ормантно-голос</w:t>
       </w:r>
       <w:r>
         <w:t>овая.</w:t>
@@ -7379,25 +7177,21 @@
       <w:r>
         <w:t xml:space="preserve"> является «</w:t>
       </w:r>
-      <w:proofErr w:type="spellStart"/>
       <w:r>
         <w:rPr>
           <w:lang w:val="en-US"/>
         </w:rPr>
         <w:t>Baza</w:t>
       </w:r>
-      <w:proofErr w:type="spellEnd"/>
       <w:r>
         <w:t>-</w:t>
       </w:r>
-      <w:proofErr w:type="spellStart"/>
       <w:r>
         <w:rPr>
           <w:lang w:val="en-US"/>
         </w:rPr>
         <w:t>Knig</w:t>
       </w:r>
-      <w:proofErr w:type="spellEnd"/>
       <w:r>
         <w:t>» (рисунок 1.2) [7</w:t>
       </w:r>
@@ -7678,25 +7472,21 @@
       <w:r>
         <w:t>«</w:t>
       </w:r>
-      <w:proofErr w:type="spellStart"/>
       <w:r>
         <w:rPr>
           <w:lang w:val="en-US"/>
         </w:rPr>
         <w:t>Baza</w:t>
       </w:r>
-      <w:proofErr w:type="spellEnd"/>
       <w:r>
         <w:t>-</w:t>
       </w:r>
-      <w:proofErr w:type="spellStart"/>
       <w:r>
         <w:rPr>
           <w:lang w:val="en-US"/>
         </w:rPr>
         <w:t>Knig</w:t>
       </w:r>
-      <w:proofErr w:type="spellEnd"/>
       <w:r>
         <w:t>»</w:t>
       </w:r>
@@ -8143,7 +7933,6 @@
       <w:r>
         <w:t>«</w:t>
       </w:r>
-      <w:proofErr w:type="spellStart"/>
       <w:r>
         <w:rPr>
           <w:lang w:val="en-US"/>
@@ -8168,7 +7957,6 @@
         </w:rPr>
         <w:t>orker</w:t>
       </w:r>
-      <w:proofErr w:type="spellEnd"/>
       <w:r>
         <w:t>»</w:t>
       </w:r>
@@ -8298,7 +8086,6 @@
         <w:lastRenderedPageBreak/>
         <w:t>«</w:t>
       </w:r>
-      <w:proofErr w:type="spellStart"/>
       <w:r>
         <w:rPr>
           <w:lang w:val="en-US"/>
@@ -8323,7 +8110,6 @@
         </w:rPr>
         <w:t>orker</w:t>
       </w:r>
-      <w:proofErr w:type="spellEnd"/>
       <w:r>
         <w:t xml:space="preserve">» </w:t>
       </w:r>
@@ -8501,7 +8287,6 @@
       <w:r>
         <w:t>«</w:t>
       </w:r>
-      <w:proofErr w:type="spellStart"/>
       <w:r>
         <w:rPr>
           <w:lang w:val="en-US"/>
@@ -8526,7 +8311,6 @@
         </w:rPr>
         <w:t>orker</w:t>
       </w:r>
-      <w:proofErr w:type="spellEnd"/>
       <w:r>
         <w:t>» удобный</w:t>
       </w:r>
@@ -8582,7 +8366,6 @@
         </w:rPr>
         <w:t>«</w:t>
       </w:r>
-      <w:proofErr w:type="spellStart"/>
       <w:r>
         <w:rPr>
           <w:spacing w:val="4"/>
@@ -8590,7 +8373,6 @@
         </w:rPr>
         <w:t>UniTools</w:t>
       </w:r>
-      <w:proofErr w:type="spellEnd"/>
       <w:r>
         <w:rPr>
           <w:spacing w:val="4"/>
@@ -8722,14 +8504,12 @@
         </w:rPr>
         <w:t>«</w:t>
       </w:r>
-      <w:proofErr w:type="spellStart"/>
       <w:r>
         <w:rPr>
           <w:spacing w:val="4"/>
         </w:rPr>
         <w:t>Unitools</w:t>
       </w:r>
-      <w:proofErr w:type="spellEnd"/>
       <w:r>
         <w:rPr>
           <w:spacing w:val="4"/>
@@ -9002,14 +8782,12 @@
         </w:rPr>
         <w:t xml:space="preserve"> «</w:t>
       </w:r>
-      <w:proofErr w:type="spellStart"/>
       <w:r>
         <w:rPr>
           <w:spacing w:val="4"/>
         </w:rPr>
         <w:t>Unitools</w:t>
       </w:r>
-      <w:proofErr w:type="spellEnd"/>
       <w:r>
         <w:rPr>
           <w:spacing w:val="4"/>
@@ -9057,7 +8835,6 @@
         </w:rPr>
         <w:t>«</w:t>
       </w:r>
-      <w:proofErr w:type="spellStart"/>
       <w:r>
         <w:rPr>
           <w:spacing w:val="4"/>
@@ -9065,7 +8842,6 @@
         </w:rPr>
         <w:t>Zvukogram</w:t>
       </w:r>
-      <w:proofErr w:type="spellEnd"/>
       <w:r>
         <w:rPr>
           <w:spacing w:val="4"/>
@@ -9196,7 +8972,6 @@
         <w:lastRenderedPageBreak/>
         <w:t>«</w:t>
       </w:r>
-      <w:proofErr w:type="spellStart"/>
       <w:r>
         <w:rPr>
           <w:spacing w:val="4"/>
@@ -9204,7 +8979,6 @@
         </w:rPr>
         <w:t>Zvukogram</w:t>
       </w:r>
-      <w:proofErr w:type="spellEnd"/>
       <w:r>
         <w:rPr>
           <w:spacing w:val="4"/>
@@ -9338,7 +9112,6 @@
         </w:rPr>
         <w:t>В отличие от любых других приложений для озвучивания текста, «</w:t>
       </w:r>
-      <w:proofErr w:type="spellStart"/>
       <w:r>
         <w:rPr>
           <w:spacing w:val="4"/>
@@ -9346,7 +9119,6 @@
         </w:rPr>
         <w:t>Zvukogram</w:t>
       </w:r>
-      <w:proofErr w:type="spellEnd"/>
       <w:r>
         <w:rPr>
           <w:spacing w:val="4"/>
@@ -9505,7 +9277,6 @@
         </w:rPr>
         <w:t>«</w:t>
       </w:r>
-      <w:proofErr w:type="spellStart"/>
       <w:r>
         <w:rPr>
           <w:spacing w:val="4"/>
@@ -9513,7 +9284,6 @@
         </w:rPr>
         <w:t>Zvukogram</w:t>
       </w:r>
-      <w:proofErr w:type="spellEnd"/>
       <w:r>
         <w:rPr>
           <w:spacing w:val="4"/>
@@ -9937,66 +9707,58 @@
         <w:pStyle w:val="a5"/>
       </w:pPr>
       <w:r>
-        <w:t xml:space="preserve">При прохождении регистрации требуется удостовериться в корректности и уникальности введенного пользователем </w:t>
-      </w:r>
-      <w:proofErr w:type="spellStart"/>
-      <w:r>
-        <w:t>никнейма</w:t>
-      </w:r>
-      <w:proofErr w:type="spellEnd"/>
+        <w:t>При прохождении регистрации требуется удостовериться в корректности и уникальности введенного пользователем никнейма.</w:t>
+      </w:r>
+      <w:r>
+        <w:t xml:space="preserve"> В случае, если пользователь с таким никнеймом уже существует, должно отобразится сообщение об ошибке</w:t>
+      </w:r>
       <w:r>
         <w:t>.</w:t>
       </w:r>
       <w:r>
-        <w:t xml:space="preserve"> В случае, если пользователь с таким никнеймом уже существует, должно отобразится сообщение об ошибке</w:t>
-      </w:r>
-      <w:r>
+        <w:t xml:space="preserve"> </w:t>
+      </w:r>
+      <w:r>
+        <w:t>После окончания регистрации пользователь должен быть перенаправлен на авторизацию.</w:t>
+      </w:r>
+    </w:p>
+    <w:p>
+      <w:pPr>
+        <w:pStyle w:val="a5"/>
+      </w:pPr>
+    </w:p>
+    <w:p>
+      <w:pPr>
+        <w:pStyle w:val="a5"/>
+      </w:pPr>
+      <w:r>
+        <w:rPr>
+          <w:b/>
+        </w:rPr>
+        <w:t>1.3.</w:t>
+      </w:r>
+      <w:r>
+        <w:rPr>
+          <w:b/>
+        </w:rPr>
+        <w:t>2</w:t>
+      </w:r>
+      <w:r>
+        <w:rPr>
+          <w:b/>
+        </w:rPr>
         <w:t>.</w:t>
       </w:r>
       <w:r>
+        <w:rPr>
+          <w:b/>
+        </w:rPr>
+        <w:t>3</w:t>
+      </w:r>
+      <w:r>
         <w:t xml:space="preserve"> </w:t>
       </w:r>
       <w:r>
-        <w:t>После окончания регистрации пользователь должен быть перенаправлен на авторизацию.</w:t>
-      </w:r>
-    </w:p>
-    <w:p>
-      <w:pPr>
-        <w:pStyle w:val="a5"/>
-      </w:pPr>
-    </w:p>
-    <w:p>
-      <w:pPr>
-        <w:pStyle w:val="a5"/>
-      </w:pPr>
-      <w:r>
-        <w:rPr>
-          <w:b/>
-        </w:rPr>
-        <w:t>1.3.</w:t>
-      </w:r>
-      <w:r>
-        <w:rPr>
-          <w:b/>
-        </w:rPr>
-        <w:t>2</w:t>
-      </w:r>
-      <w:r>
-        <w:rPr>
-          <w:b/>
-        </w:rPr>
-        <w:t>.</w:t>
-      </w:r>
-      <w:r>
-        <w:rPr>
-          <w:b/>
-        </w:rPr>
-        <w:t>3</w:t>
-      </w:r>
-      <w:r>
-        <w:t xml:space="preserve"> </w:t>
-      </w:r>
-      <w:r>
         <w:t>Авторизация</w:t>
       </w:r>
     </w:p>
@@ -10005,15 +9767,7 @@
         <w:pStyle w:val="a5"/>
       </w:pPr>
       <w:r>
-        <w:t xml:space="preserve">При прохождении авторизации требуется удостовериться в корректности введённого пользователем </w:t>
-      </w:r>
-      <w:proofErr w:type="spellStart"/>
-      <w:r>
-        <w:t>никнейма</w:t>
-      </w:r>
-      <w:proofErr w:type="spellEnd"/>
-      <w:r>
-        <w:t>, а также в существовании пользователя с таким никнеймом и введённым паролем.</w:t>
+        <w:t>При прохождении авторизации требуется удостовериться в корректности введённого пользователем никнейма, а также в существовании пользователя с таким никнеймом и введённым паролем.</w:t>
       </w:r>
       <w:r>
         <w:t xml:space="preserve"> После окончания авторизации должен быть отображен список распространяемых аудиокниг. </w:t>
@@ -11902,23 +11656,7 @@
         <w:ind w:left="0" w:firstLine="709"/>
       </w:pPr>
       <w:r>
-        <w:t xml:space="preserve">процессор </w:t>
-      </w:r>
-      <w:proofErr w:type="spellStart"/>
-      <w:r>
-        <w:t>Intel</w:t>
-      </w:r>
-      <w:proofErr w:type="spellEnd"/>
-      <w:r>
-        <w:t xml:space="preserve"> </w:t>
-      </w:r>
-      <w:proofErr w:type="spellStart"/>
-      <w:r>
-        <w:t>Core</w:t>
-      </w:r>
-      <w:proofErr w:type="spellEnd"/>
-      <w:r>
-        <w:t xml:space="preserve"> i5 с тактовой частотой 2 ГГц или более мощный</w:t>
+        <w:t>процессор Intel Core i5 с тактовой частотой 2 ГГц или более мощный</w:t>
       </w:r>
       <w:r>
         <w:t>;</w:t>
@@ -12985,54 +12723,30 @@
         <w:rPr>
           <w:spacing w:val="-4"/>
         </w:rPr>
-        <w:t xml:space="preserve">пользователем </w:t>
-      </w:r>
-      <w:commentRangeStart w:id="14"/>
+        <w:t>пользователем со статусом</w:t>
+      </w:r>
       <w:r>
         <w:rPr>
           <w:spacing w:val="-4"/>
         </w:rPr>
-        <w:t>со</w:t>
-      </w:r>
-      <w:commentRangeEnd w:id="14"/>
-      <w:r>
-        <w:rPr>
-          <w:rStyle w:val="aff3"/>
-          <w:noProof w:val="0"/>
-        </w:rPr>
-        <w:commentReference w:id="14"/>
+        <w:t xml:space="preserve"> «</w:t>
+      </w:r>
+      <w:r>
+        <w:rPr>
+          <w:lang w:val="en-US"/>
+        </w:rPr>
+        <w:t>Admin</w:t>
       </w:r>
       <w:r>
         <w:rPr>
           <w:spacing w:val="-4"/>
         </w:rPr>
-        <w:t xml:space="preserve"> статусом</w:t>
-      </w:r>
-      <w:r>
-        <w:rPr>
-          <w:spacing w:val="-4"/>
-        </w:rPr>
-        <w:t xml:space="preserve"> «</w:t>
-      </w:r>
-      <w:r>
-        <w:rPr>
-          <w:lang w:val="en-US"/>
-        </w:rPr>
-        <w:t>Admin</w:t>
-      </w:r>
-      <w:r>
-        <w:rPr>
-          <w:spacing w:val="-4"/>
-        </w:rPr>
         <w:t>»</w:t>
       </w:r>
     </w:p>
     <w:p>
       <w:pPr>
         <w:pStyle w:val="a5"/>
-        <w:rPr>
-          <w:lang w:val="en-GB"/>
-        </w:rPr>
       </w:pPr>
     </w:p>
     <w:p>
@@ -14005,13 +13719,13 @@
       <w:pPr>
         <w:pStyle w:val="21"/>
       </w:pPr>
-      <w:bookmarkStart w:id="15" w:name="_Toc69500542"/>
-      <w:bookmarkStart w:id="16" w:name="_Toc69679663"/>
+      <w:bookmarkStart w:id="14" w:name="_Toc69500542"/>
+      <w:bookmarkStart w:id="15" w:name="_Toc69679663"/>
       <w:r>
         <w:t>2.2 Спецификация функциональных требований</w:t>
       </w:r>
+      <w:bookmarkEnd w:id="14"/>
       <w:bookmarkEnd w:id="15"/>
-      <w:bookmarkEnd w:id="16"/>
     </w:p>
     <w:p>
       <w:pPr>
@@ -14213,14 +13927,12 @@
       <w:r>
         <w:t xml:space="preserve">результатом синтеза является аудиофайл в формате </w:t>
       </w:r>
-      <w:proofErr w:type="spellStart"/>
       <w:r>
         <w:rPr>
           <w:lang w:val="en-US"/>
         </w:rPr>
         <w:t>mp</w:t>
       </w:r>
-      <w:proofErr w:type="spellEnd"/>
       <w:r>
         <w:t xml:space="preserve">3, или архив в формате </w:t>
       </w:r>
@@ -14239,14 +13951,12 @@
       <w:r>
         <w:t xml:space="preserve">содержащий несколько </w:t>
       </w:r>
-      <w:proofErr w:type="spellStart"/>
       <w:r>
         <w:rPr>
           <w:lang w:val="en-US"/>
         </w:rPr>
         <w:t>mp</w:t>
       </w:r>
-      <w:proofErr w:type="spellEnd"/>
       <w:r>
         <w:t xml:space="preserve">3 </w:t>
       </w:r>
@@ -14340,11 +14050,9 @@
       <w:r>
         <w:t>процесс регистрации инициируется пользователем системы со статусом «</w:t>
       </w:r>
-      <w:proofErr w:type="spellStart"/>
       <w:r>
         <w:t>Guest</w:t>
       </w:r>
-      <w:proofErr w:type="spellEnd"/>
       <w:r>
         <w:t>»</w:t>
       </w:r>
@@ -14445,15 +14153,7 @@
         <w:ind w:left="0" w:firstLine="709"/>
       </w:pPr>
       <w:r>
-        <w:t xml:space="preserve">необходимо удостовериться в уникальность введенного </w:t>
-      </w:r>
-      <w:proofErr w:type="spellStart"/>
-      <w:r>
-        <w:t>никниейма</w:t>
-      </w:r>
-      <w:proofErr w:type="spellEnd"/>
-      <w:r>
-        <w:t>;</w:t>
+        <w:t>необходимо удостовериться в уникальность введенного никниейма;</w:t>
       </w:r>
     </w:p>
     <w:p>
@@ -14563,11 +14263,9 @@
       <w:r>
         <w:t>процесс авторизации инициируется пользователем системы со статусом «</w:t>
       </w:r>
-      <w:proofErr w:type="spellStart"/>
       <w:r>
         <w:t>Guest</w:t>
       </w:r>
-      <w:proofErr w:type="spellEnd"/>
       <w:r>
         <w:t>»</w:t>
       </w:r>
@@ -14951,14 +14649,12 @@
       <w:r>
         <w:t xml:space="preserve">файл изображения в формате </w:t>
       </w:r>
-      <w:proofErr w:type="spellStart"/>
       <w:r>
         <w:rPr>
           <w:lang w:val="en-US"/>
         </w:rPr>
         <w:t>png</w:t>
       </w:r>
-      <w:proofErr w:type="spellEnd"/>
       <w:r>
         <w:t>;</w:t>
       </w:r>
@@ -14975,14 +14671,12 @@
       <w:r>
         <w:t xml:space="preserve">для добавления аудиокниги пользователь должен предоставить файл содержащий аудиокнигу, это может быть </w:t>
       </w:r>
-      <w:proofErr w:type="spellStart"/>
       <w:r>
         <w:rPr>
           <w:lang w:val="en-US"/>
         </w:rPr>
         <w:t>mp</w:t>
       </w:r>
-      <w:proofErr w:type="spellEnd"/>
       <w:r>
         <w:t xml:space="preserve">3 </w:t>
       </w:r>
@@ -16840,16 +16534,8 @@
         <w:rPr>
           <w:lang w:val="en-US"/>
         </w:rPr>
-        <w:t xml:space="preserve">b </w:t>
-      </w:r>
-      <w:proofErr w:type="spellStart"/>
-      <w:r>
-        <w:rPr>
-          <w:lang w:val="en-US"/>
-        </w:rPr>
-        <w:t>dhtvz</w:t>
-      </w:r>
-      <w:proofErr w:type="spellEnd"/>
+        <w:t>b dhtvz</w:t>
+      </w:r>
       <w:r>
         <w:t xml:space="preserve"> добавления</w:t>
       </w:r>
@@ -16890,58 +16576,10 @@
         <w:t>е</w:t>
       </w:r>
       <w:r>
-        <w:t xml:space="preserve"> «</w:t>
-      </w:r>
-      <w:proofErr w:type="spellStart"/>
-      <w:r>
-        <w:t>dd</w:t>
-      </w:r>
-      <w:proofErr w:type="spellEnd"/>
-      <w:r>
-        <w:t>/</w:t>
-      </w:r>
-      <w:proofErr w:type="spellStart"/>
-      <w:r>
-        <w:t>mm</w:t>
-      </w:r>
-      <w:proofErr w:type="spellEnd"/>
-      <w:r>
-        <w:t>/</w:t>
-      </w:r>
-      <w:proofErr w:type="spellStart"/>
-      <w:r>
-        <w:t>yyyy</w:t>
-      </w:r>
-      <w:proofErr w:type="spellEnd"/>
-      <w:r>
-        <w:t>», где «</w:t>
-      </w:r>
-      <w:proofErr w:type="spellStart"/>
-      <w:r>
-        <w:t>dd</w:t>
-      </w:r>
-      <w:proofErr w:type="spellEnd"/>
-      <w:r>
-        <w:t>» - двухзначный день месяца, «</w:t>
-      </w:r>
-      <w:proofErr w:type="spellStart"/>
-      <w:r>
-        <w:t>mm</w:t>
-      </w:r>
-      <w:proofErr w:type="spellEnd"/>
-      <w:r>
-        <w:t xml:space="preserve">» - двухзначный номер </w:t>
-      </w:r>
-      <w:r>
-        <w:t>месяца, «</w:t>
-      </w:r>
-      <w:proofErr w:type="spellStart"/>
-      <w:r>
-        <w:t>yyyy</w:t>
-      </w:r>
-      <w:proofErr w:type="spellEnd"/>
-      <w:r>
-        <w:t xml:space="preserve">» - четырёхзначный номер </w:t>
+        <w:t xml:space="preserve"> «dd/mm/yyyy», где «dd» - двухзначный день месяца, «mm» - двухзначный номер </w:t>
+      </w:r>
+      <w:r>
+        <w:t xml:space="preserve">месяца, «yyyy» - четырёхзначный номер </w:t>
       </w:r>
       <w:r>
         <w:t>года</w:t>
@@ -17229,11 +16867,9 @@
       <w:r>
         <w:t xml:space="preserve">файл изображения в формате </w:t>
       </w:r>
-      <w:proofErr w:type="spellStart"/>
       <w:r>
         <w:t>png</w:t>
       </w:r>
-      <w:proofErr w:type="spellEnd"/>
       <w:r>
         <w:t>;</w:t>
       </w:r>
@@ -17909,15 +17545,7 @@
       </w:pPr>
       <w:r>
         <w:lastRenderedPageBreak/>
-        <w:t xml:space="preserve">необходимо удостовериться в уникальность введенного </w:t>
-      </w:r>
-      <w:proofErr w:type="spellStart"/>
-      <w:r>
-        <w:t>никниейма</w:t>
-      </w:r>
-      <w:proofErr w:type="spellEnd"/>
-      <w:r>
-        <w:t>;</w:t>
+        <w:t>необходимо удостовериться в уникальность введенного никниейма;</w:t>
       </w:r>
     </w:p>
     <w:p>
@@ -18076,8 +17704,6 @@
       <w:r>
         <w:t>ом</w:t>
       </w:r>
-      <w:bookmarkStart w:id="17" w:name="_GoBack"/>
-      <w:bookmarkEnd w:id="17"/>
       <w:r>
         <w:t xml:space="preserve"> и форматом файла пользователь должен подтвердить желание скачать файл</w:t>
       </w:r>
@@ -18097,14 +17723,12 @@
       <w:r>
         <w:t xml:space="preserve">файлом аудиокниги является аудиофайл в формате </w:t>
       </w:r>
-      <w:proofErr w:type="spellStart"/>
       <w:r>
         <w:rPr>
           <w:lang w:val="en-US"/>
         </w:rPr>
         <w:t>mp</w:t>
       </w:r>
-      <w:proofErr w:type="spellEnd"/>
       <w:r>
         <w:t>3</w:t>
       </w:r>
@@ -19045,31 +18669,31 @@
       <w:pPr>
         <w:pStyle w:val="11"/>
       </w:pPr>
-      <w:bookmarkStart w:id="18" w:name="_Toc69500543"/>
-      <w:bookmarkStart w:id="19" w:name="_Toc69679664"/>
+      <w:bookmarkStart w:id="16" w:name="_Toc69500543"/>
+      <w:bookmarkStart w:id="17" w:name="_Toc69679664"/>
       <w:r>
         <w:lastRenderedPageBreak/>
         <w:t>3 Проектирование приложения</w:t>
       </w:r>
+      <w:bookmarkEnd w:id="16"/>
+      <w:bookmarkEnd w:id="17"/>
+    </w:p>
+    <w:p>
+      <w:pPr>
+        <w:pStyle w:val="11"/>
+      </w:pPr>
+    </w:p>
+    <w:p>
+      <w:pPr>
+        <w:pStyle w:val="21"/>
+      </w:pPr>
+      <w:bookmarkStart w:id="18" w:name="_Toc69500544"/>
+      <w:bookmarkStart w:id="19" w:name="_Toc69679665"/>
+      <w:r>
+        <w:t>3.1 Разработка архитектуры приложения</w:t>
+      </w:r>
       <w:bookmarkEnd w:id="18"/>
       <w:bookmarkEnd w:id="19"/>
-    </w:p>
-    <w:p>
-      <w:pPr>
-        <w:pStyle w:val="11"/>
-      </w:pPr>
-    </w:p>
-    <w:p>
-      <w:pPr>
-        <w:pStyle w:val="21"/>
-      </w:pPr>
-      <w:bookmarkStart w:id="20" w:name="_Toc69500544"/>
-      <w:bookmarkStart w:id="21" w:name="_Toc69679665"/>
-      <w:r>
-        <w:t>3.1 Разработка архитектуры приложения</w:t>
-      </w:r>
-      <w:bookmarkEnd w:id="20"/>
-      <w:bookmarkEnd w:id="21"/>
     </w:p>
     <w:p>
       <w:pPr>
@@ -19551,13 +19175,8 @@
         </w:numPr>
         <w:ind w:left="0" w:firstLine="709"/>
       </w:pPr>
-      <w:proofErr w:type="spellStart"/>
-      <w:r>
-        <w:t>многоразовость</w:t>
-      </w:r>
-      <w:proofErr w:type="spellEnd"/>
-      <w:r>
-        <w:t xml:space="preserve"> </w:t>
+      <w:r>
+        <w:t xml:space="preserve">многоразовость </w:t>
       </w:r>
       <w:r>
         <w:t xml:space="preserve">компонентов </w:t>
@@ -19637,11 +19256,16 @@
         <w:t>невысокие технические и системные</w:t>
       </w:r>
       <w:r>
-        <w:t xml:space="preserve"> требования к машинам-клиентам, </w:t>
+        <w:t xml:space="preserve"> требования к машинам-клиентам</w:t>
+      </w:r>
+      <w:bookmarkStart w:id="20" w:name="_GoBack"/>
+      <w:r>
+        <w:t xml:space="preserve">, </w:t>
       </w:r>
       <w:r>
         <w:t>поскольку все вычисления производятся на сервере;</w:t>
       </w:r>
+      <w:bookmarkEnd w:id="20"/>
     </w:p>
     <w:p>
       <w:pPr>
@@ -19741,7 +19365,7 @@
                     </pic:cNvPicPr>
                   </pic:nvPicPr>
                   <pic:blipFill>
-                    <a:blip r:embed="rId21">
+                    <a:blip r:embed="rId19">
                       <a:extLst>
                         <a:ext uri="{28A0092B-C50C-407E-A947-70E740481C1C}">
                           <a14:useLocalDpi xmlns:a14="http://schemas.microsoft.com/office/drawing/2010/main" val="0"/>
@@ -20046,15 +19670,7 @@
         <w:t>Java</w:t>
       </w:r>
       <w:r>
-        <w:t xml:space="preserve"> поддерживает такой </w:t>
-      </w:r>
-      <w:proofErr w:type="spellStart"/>
-      <w:r>
-        <w:t>фреймворк</w:t>
-      </w:r>
-      <w:proofErr w:type="spellEnd"/>
-      <w:r>
-        <w:t xml:space="preserve"> как </w:t>
+        <w:t xml:space="preserve"> поддерживает такой фреймворк как </w:t>
       </w:r>
       <w:r>
         <w:rPr>
@@ -20109,15 +19725,7 @@
         <w:t>так и</w:t>
       </w:r>
       <w:r>
-        <w:t xml:space="preserve"> мобильным или обычным </w:t>
-      </w:r>
-      <w:proofErr w:type="spellStart"/>
-      <w:r>
-        <w:t>десктопным</w:t>
-      </w:r>
-      <w:proofErr w:type="spellEnd"/>
-      <w:r>
-        <w:t xml:space="preserve"> приложением.</w:t>
+        <w:t xml:space="preserve"> мобильным или обычным десктопным приложением.</w:t>
       </w:r>
     </w:p>
     <w:p>
@@ -20335,15 +19943,7 @@
         <w:ind w:left="0" w:firstLine="709"/>
       </w:pPr>
       <w:r>
-        <w:t xml:space="preserve">контроллер </w:t>
-      </w:r>
-      <w:proofErr w:type="spellStart"/>
-      <w:r>
-        <w:t>сериализует</w:t>
-      </w:r>
-      <w:proofErr w:type="spellEnd"/>
-      <w:r>
-        <w:t xml:space="preserve"> данные и помещает их в тело ответа;</w:t>
+        <w:t>контроллер сериализует данные и помещает их в тело ответа;</w:t>
       </w:r>
     </w:p>
     <w:p>
@@ -20411,7 +20011,7 @@
                     </pic:cNvPicPr>
                   </pic:nvPicPr>
                   <pic:blipFill>
-                    <a:blip r:embed="rId22">
+                    <a:blip r:embed="rId20">
                       <a:extLst>
                         <a:ext uri="{28A0092B-C50C-407E-A947-70E740481C1C}">
                           <a14:useLocalDpi xmlns:a14="http://schemas.microsoft.com/office/drawing/2010/main" val="0"/>
@@ -20545,21 +20145,13 @@
       <w:pPr>
         <w:pStyle w:val="21"/>
       </w:pPr>
-      <w:bookmarkStart w:id="22" w:name="_Toc69500545"/>
-      <w:bookmarkStart w:id="23" w:name="_Toc69679666"/>
-      <w:r>
-        <w:t xml:space="preserve">3.2 Разработка </w:t>
-      </w:r>
-      <w:proofErr w:type="spellStart"/>
-      <w:r>
-        <w:t>даталогической</w:t>
-      </w:r>
-      <w:proofErr w:type="spellEnd"/>
-      <w:r>
-        <w:t xml:space="preserve"> и физической моделей базы данных</w:t>
-      </w:r>
+      <w:bookmarkStart w:id="21" w:name="_Toc69500545"/>
+      <w:bookmarkStart w:id="22" w:name="_Toc69679666"/>
+      <w:r>
+        <w:t>3.2 Разработка даталогической и физической моделей базы данных</w:t>
+      </w:r>
+      <w:bookmarkEnd w:id="21"/>
       <w:bookmarkEnd w:id="22"/>
-      <w:bookmarkEnd w:id="23"/>
     </w:p>
     <w:p>
       <w:pPr>
@@ -20575,18 +20167,10 @@
         <w:pStyle w:val="a5"/>
       </w:pPr>
       <w:r>
-        <w:t xml:space="preserve">На </w:t>
-      </w:r>
-      <w:proofErr w:type="spellStart"/>
-      <w:r>
-        <w:t>датало</w:t>
-      </w:r>
-      <w:r>
-        <w:t>гическом</w:t>
-      </w:r>
-      <w:proofErr w:type="spellEnd"/>
-      <w:r>
-        <w:t xml:space="preserve"> уровне модель предметной области </w:t>
+        <w:t>На датало</w:t>
+      </w:r>
+      <w:r>
+        <w:t xml:space="preserve">гическом уровне модель предметной области </w:t>
       </w:r>
       <w:r>
         <w:t>представляется в привязке к кон</w:t>
@@ -20704,77 +20288,63 @@
         <w:rPr>
           <w:spacing w:val="4"/>
         </w:rPr>
-        <w:t xml:space="preserve">Модель базы данных </w:t>
-      </w:r>
-      <w:proofErr w:type="spellStart"/>
+        <w:t>Модель базы данных даталогического уровня</w:t>
+      </w:r>
       <w:r>
         <w:rPr>
           <w:spacing w:val="4"/>
         </w:rPr>
-        <w:t>даталогического</w:t>
-      </w:r>
-      <w:proofErr w:type="spellEnd"/>
+        <w:t xml:space="preserve">, </w:t>
+      </w:r>
       <w:r>
         <w:rPr>
           <w:spacing w:val="4"/>
         </w:rPr>
-        <w:t xml:space="preserve"> уровня</w:t>
+        <w:t>представлена в</w:t>
       </w:r>
       <w:r>
         <w:rPr>
           <w:spacing w:val="4"/>
         </w:rPr>
-        <w:t xml:space="preserve">, </w:t>
+        <w:t xml:space="preserve"> таблица</w:t>
       </w:r>
       <w:r>
         <w:rPr>
           <w:spacing w:val="4"/>
         </w:rPr>
-        <w:t>представлена в</w:t>
+        <w:t>х</w:t>
       </w:r>
       <w:r>
         <w:rPr>
           <w:spacing w:val="4"/>
         </w:rPr>
-        <w:t xml:space="preserve"> таблица</w:t>
+        <w:t xml:space="preserve"> 3.1-3</w:t>
       </w:r>
       <w:r>
         <w:rPr>
           <w:spacing w:val="4"/>
         </w:rPr>
-        <w:t>х</w:t>
+        <w:t>.1</w:t>
       </w:r>
       <w:r>
         <w:rPr>
           <w:spacing w:val="4"/>
         </w:rPr>
-        <w:t xml:space="preserve"> 3.1-3</w:t>
+        <w:t>2</w:t>
       </w:r>
       <w:r>
         <w:rPr>
           <w:spacing w:val="4"/>
         </w:rPr>
-        <w:t>.1</w:t>
-      </w:r>
-      <w:r>
+        <w:t>.</w:t>
+      </w:r>
+    </w:p>
+    <w:p>
+      <w:pPr>
+        <w:pStyle w:val="a5"/>
         <w:rPr>
           <w:spacing w:val="4"/>
         </w:rPr>
-        <w:t>2</w:t>
-      </w:r>
-      <w:r>
-        <w:rPr>
-          <w:spacing w:val="4"/>
-        </w:rPr>
-        <w:t>.</w:t>
-      </w:r>
-    </w:p>
-    <w:p>
-      <w:pPr>
-        <w:pStyle w:val="a5"/>
-        <w:rPr>
-          <w:spacing w:val="4"/>
-        </w:rPr>
       </w:pPr>
     </w:p>
     <w:p>
@@ -20803,19 +20373,11 @@
         </w:rPr>
         <w:t xml:space="preserve"> – </w:t>
       </w:r>
-      <w:proofErr w:type="spellStart"/>
       <w:r>
         <w:rPr>
           <w:spacing w:val="-4"/>
         </w:rPr>
-        <w:t>Даталогическая</w:t>
-      </w:r>
-      <w:proofErr w:type="spellEnd"/>
-      <w:r>
-        <w:rPr>
-          <w:spacing w:val="-4"/>
-        </w:rPr>
-        <w:t xml:space="preserve"> структура сущности «</w:t>
+        <w:t>Даталогическая структура сущности «</w:t>
       </w:r>
       <w:r>
         <w:rPr>
@@ -20954,7 +20516,6 @@
               <w:pStyle w:val="a5"/>
               <w:ind w:firstLine="0"/>
             </w:pPr>
-            <w:proofErr w:type="spellStart"/>
             <w:r>
               <w:rPr>
                 <w:lang w:val="en-US"/>
@@ -20973,7 +20534,6 @@
               </w:rPr>
               <w:t>Id</w:t>
             </w:r>
-            <w:proofErr w:type="spellEnd"/>
           </w:p>
         </w:tc>
         <w:tc>
@@ -21139,14 +20699,12 @@
                 <w:lang w:val="en-US"/>
               </w:rPr>
             </w:pPr>
-            <w:proofErr w:type="spellStart"/>
             <w:r>
               <w:rPr>
                 <w:lang w:val="en-US"/>
               </w:rPr>
               <w:t>Picture_Path</w:t>
             </w:r>
-            <w:proofErr w:type="spellEnd"/>
           </w:p>
         </w:tc>
         <w:tc>
@@ -21200,14 +20758,12 @@
                 <w:lang w:val="en-US"/>
               </w:rPr>
             </w:pPr>
-            <w:proofErr w:type="spellStart"/>
             <w:r>
               <w:rPr>
                 <w:lang w:val="en-US"/>
               </w:rPr>
               <w:t>Publication_Year</w:t>
             </w:r>
-            <w:proofErr w:type="spellEnd"/>
           </w:p>
         </w:tc>
         <w:tc>
@@ -21314,14 +20870,12 @@
                 <w:lang w:val="en-US"/>
               </w:rPr>
             </w:pPr>
-            <w:proofErr w:type="spellStart"/>
             <w:r>
               <w:rPr>
                 <w:lang w:val="en-US"/>
               </w:rPr>
               <w:t>Add_Date</w:t>
             </w:r>
-            <w:proofErr w:type="spellEnd"/>
           </w:p>
         </w:tc>
         <w:tc>
@@ -21381,7 +20935,6 @@
                 <w:lang w:val="en-US"/>
               </w:rPr>
             </w:pPr>
-            <w:proofErr w:type="spellStart"/>
             <w:r>
               <w:rPr>
                 <w:spacing w:val="-4"/>
@@ -21389,7 +20942,6 @@
               </w:rPr>
               <w:t>Audiobook_FileId</w:t>
             </w:r>
-            <w:proofErr w:type="spellEnd"/>
           </w:p>
         </w:tc>
         <w:tc>
@@ -21656,7 +21208,6 @@
         </w:rPr>
         <w:t>_</w:t>
       </w:r>
-      <w:proofErr w:type="spellStart"/>
       <w:r>
         <w:rPr>
           <w:spacing w:val="-4"/>
@@ -21664,7 +21215,6 @@
         </w:rPr>
         <w:t>FileId</w:t>
       </w:r>
-      <w:proofErr w:type="spellEnd"/>
       <w:r>
         <w:rPr>
           <w:spacing w:val="-4"/>
@@ -21707,19 +21257,11 @@
         </w:rPr>
         <w:t xml:space="preserve"> – </w:t>
       </w:r>
-      <w:proofErr w:type="spellStart"/>
       <w:r>
         <w:rPr>
           <w:spacing w:val="-4"/>
         </w:rPr>
-        <w:t>Даталогическая</w:t>
-      </w:r>
-      <w:proofErr w:type="spellEnd"/>
-      <w:r>
-        <w:rPr>
-          <w:spacing w:val="-4"/>
-        </w:rPr>
-        <w:t xml:space="preserve"> структура сущности «</w:t>
+        <w:t>Даталогическая структура сущности «</w:t>
       </w:r>
       <w:r>
         <w:rPr>
@@ -22137,19 +21679,11 @@
         </w:rPr>
         <w:t xml:space="preserve"> – </w:t>
       </w:r>
-      <w:proofErr w:type="spellStart"/>
       <w:r>
         <w:rPr>
           <w:spacing w:val="-4"/>
         </w:rPr>
-        <w:t>Даталогическая</w:t>
-      </w:r>
-      <w:proofErr w:type="spellEnd"/>
-      <w:r>
-        <w:rPr>
-          <w:spacing w:val="-4"/>
-        </w:rPr>
-        <w:t xml:space="preserve"> структура сущности «</w:t>
+        <w:t>Даталогическая структура сущности «</w:t>
       </w:r>
       <w:r>
         <w:rPr>
@@ -22420,13 +21954,8 @@
               <w:pStyle w:val="a5"/>
               <w:ind w:firstLine="0"/>
             </w:pPr>
-            <w:proofErr w:type="spellStart"/>
-            <w:r>
-              <w:t>Хэш</w:t>
-            </w:r>
-            <w:proofErr w:type="spellEnd"/>
-            <w:r>
-              <w:t xml:space="preserve"> значение пароля</w:t>
+            <w:r>
+              <w:t>Хэш значение пароля</w:t>
             </w:r>
           </w:p>
         </w:tc>
@@ -22464,7 +21993,6 @@
                 <w:lang w:val="en-US"/>
               </w:rPr>
             </w:pPr>
-            <w:proofErr w:type="spellStart"/>
             <w:r>
               <w:rPr>
                 <w:lang w:val="en-US"/>
@@ -22483,7 +22011,6 @@
               </w:rPr>
               <w:t>Id</w:t>
             </w:r>
-            <w:proofErr w:type="spellEnd"/>
           </w:p>
         </w:tc>
         <w:tc>
@@ -22677,19 +22204,11 @@
         </w:rPr>
         <w:t xml:space="preserve"> – </w:t>
       </w:r>
-      <w:proofErr w:type="spellStart"/>
       <w:r>
         <w:rPr>
           <w:spacing w:val="-4"/>
         </w:rPr>
-        <w:t>Даталогическая</w:t>
-      </w:r>
-      <w:proofErr w:type="spellEnd"/>
-      <w:r>
-        <w:rPr>
-          <w:spacing w:val="-4"/>
-        </w:rPr>
-        <w:t xml:space="preserve"> структура сущности «</w:t>
+        <w:t>Даталогическая структура сущности «</w:t>
       </w:r>
       <w:r>
         <w:rPr>
@@ -22952,19 +22471,11 @@
         </w:rPr>
         <w:t xml:space="preserve"> – </w:t>
       </w:r>
-      <w:proofErr w:type="spellStart"/>
       <w:r>
         <w:rPr>
           <w:spacing w:val="-4"/>
         </w:rPr>
-        <w:t>Даталогическая</w:t>
-      </w:r>
-      <w:proofErr w:type="spellEnd"/>
-      <w:r>
-        <w:rPr>
-          <w:spacing w:val="-4"/>
-        </w:rPr>
-        <w:t xml:space="preserve"> структура сущности «</w:t>
+        <w:t>Даталогическая структура сущности «</w:t>
       </w:r>
       <w:r>
         <w:rPr>
@@ -23242,19 +22753,11 @@
         </w:rPr>
         <w:t xml:space="preserve">– </w:t>
       </w:r>
-      <w:proofErr w:type="spellStart"/>
       <w:r>
         <w:rPr>
           <w:spacing w:val="-4"/>
         </w:rPr>
-        <w:t>Даталогическая</w:t>
-      </w:r>
-      <w:proofErr w:type="spellEnd"/>
-      <w:r>
-        <w:rPr>
-          <w:spacing w:val="-4"/>
-        </w:rPr>
-        <w:t xml:space="preserve"> структура сущности «</w:t>
+        <w:t>Даталогическая структура сущности «</w:t>
       </w:r>
       <w:r>
         <w:rPr>
@@ -23611,19 +23114,11 @@
         </w:rPr>
         <w:t xml:space="preserve">– </w:t>
       </w:r>
-      <w:proofErr w:type="spellStart"/>
       <w:r>
         <w:rPr>
           <w:spacing w:val="-4"/>
         </w:rPr>
-        <w:t>Даталогическая</w:t>
-      </w:r>
-      <w:proofErr w:type="spellEnd"/>
-      <w:r>
-        <w:rPr>
-          <w:spacing w:val="-4"/>
-        </w:rPr>
-        <w:t xml:space="preserve"> структура сущности «</w:t>
+        <w:t>Даталогическая структура сущности «</w:t>
       </w:r>
       <w:r>
         <w:rPr>
@@ -23724,7 +23219,6 @@
                 <w:lang w:val="en-US"/>
               </w:rPr>
             </w:pPr>
-            <w:proofErr w:type="spellStart"/>
             <w:r>
               <w:rPr>
                 <w:lang w:val="en-US"/>
@@ -23743,7 +23237,6 @@
               </w:rPr>
               <w:t>Id</w:t>
             </w:r>
-            <w:proofErr w:type="spellEnd"/>
           </w:p>
         </w:tc>
         <w:tc>
@@ -23803,7 +23296,6 @@
                 <w:lang w:val="en-US"/>
               </w:rPr>
             </w:pPr>
-            <w:proofErr w:type="spellStart"/>
             <w:r>
               <w:rPr>
                 <w:lang w:val="en-US"/>
@@ -23822,7 +23314,6 @@
               </w:rPr>
               <w:t>Id</w:t>
             </w:r>
-            <w:proofErr w:type="spellEnd"/>
           </w:p>
         </w:tc>
         <w:tc>
@@ -24090,19 +23581,11 @@
         </w:rPr>
         <w:t xml:space="preserve">– </w:t>
       </w:r>
-      <w:proofErr w:type="spellStart"/>
       <w:r>
         <w:rPr>
           <w:spacing w:val="-4"/>
         </w:rPr>
-        <w:t>Даталогическая</w:t>
-      </w:r>
-      <w:proofErr w:type="spellEnd"/>
-      <w:r>
-        <w:rPr>
-          <w:spacing w:val="-4"/>
-        </w:rPr>
-        <w:t xml:space="preserve"> структура сущности «</w:t>
+        <w:t>Даталогическая структура сущности «</w:t>
       </w:r>
       <w:r>
         <w:rPr>
@@ -24199,7 +23682,6 @@
               <w:pStyle w:val="a5"/>
               <w:ind w:firstLine="0"/>
             </w:pPr>
-            <w:proofErr w:type="spellStart"/>
             <w:r>
               <w:rPr>
                 <w:lang w:val="en-US"/>
@@ -24218,7 +23700,6 @@
               </w:rPr>
               <w:t>Id</w:t>
             </w:r>
-            <w:proofErr w:type="spellEnd"/>
           </w:p>
         </w:tc>
         <w:tc>
@@ -24269,7 +23750,6 @@
               <w:pStyle w:val="a5"/>
               <w:ind w:firstLine="0"/>
             </w:pPr>
-            <w:proofErr w:type="spellStart"/>
             <w:r>
               <w:rPr>
                 <w:lang w:val="en-US"/>
@@ -24288,7 +23768,6 @@
               </w:rPr>
               <w:t>Id</w:t>
             </w:r>
-            <w:proofErr w:type="spellEnd"/>
           </w:p>
         </w:tc>
         <w:tc>
@@ -24557,19 +24036,11 @@
         </w:rPr>
         <w:t xml:space="preserve">– </w:t>
       </w:r>
-      <w:proofErr w:type="spellStart"/>
       <w:r>
         <w:rPr>
           <w:spacing w:val="-4"/>
         </w:rPr>
-        <w:t>Даталогическая</w:t>
-      </w:r>
-      <w:proofErr w:type="spellEnd"/>
-      <w:r>
-        <w:rPr>
-          <w:spacing w:val="-4"/>
-        </w:rPr>
-        <w:t xml:space="preserve"> структура сущности «</w:t>
+        <w:t>Даталогическая структура сущности «</w:t>
       </w:r>
       <w:r>
         <w:rPr>
@@ -24719,7 +24190,6 @@
               <w:pStyle w:val="a5"/>
               <w:ind w:firstLine="0"/>
             </w:pPr>
-            <w:proofErr w:type="spellStart"/>
             <w:r>
               <w:rPr>
                 <w:lang w:val="en-US"/>
@@ -24738,7 +24208,6 @@
               </w:rPr>
               <w:t>Id</w:t>
             </w:r>
-            <w:proofErr w:type="spellEnd"/>
           </w:p>
         </w:tc>
         <w:tc>
@@ -24787,7 +24256,6 @@
               <w:pStyle w:val="a5"/>
               <w:ind w:firstLine="0"/>
             </w:pPr>
-            <w:proofErr w:type="spellStart"/>
             <w:r>
               <w:rPr>
                 <w:lang w:val="en-US"/>
@@ -24806,7 +24274,6 @@
               </w:rPr>
               <w:t>Id</w:t>
             </w:r>
-            <w:proofErr w:type="spellEnd"/>
           </w:p>
         </w:tc>
         <w:tc>
@@ -24861,14 +24328,12 @@
                 <w:lang w:val="en-US"/>
               </w:rPr>
             </w:pPr>
-            <w:proofErr w:type="spellStart"/>
             <w:r>
               <w:rPr>
                 <w:lang w:val="en-US"/>
               </w:rPr>
               <w:t>Send_DateTime</w:t>
             </w:r>
-            <w:proofErr w:type="spellEnd"/>
           </w:p>
         </w:tc>
         <w:tc>
@@ -25131,19 +24596,11 @@
         </w:rPr>
         <w:t xml:space="preserve"> – </w:t>
       </w:r>
-      <w:proofErr w:type="spellStart"/>
       <w:r>
         <w:rPr>
           <w:spacing w:val="-4"/>
         </w:rPr>
-        <w:t>Даталогическая</w:t>
-      </w:r>
-      <w:proofErr w:type="spellEnd"/>
-      <w:r>
-        <w:rPr>
-          <w:spacing w:val="-4"/>
-        </w:rPr>
-        <w:t xml:space="preserve"> структура сущности «</w:t>
+        <w:t>Даталогическая структура сущности «</w:t>
       </w:r>
       <w:r>
         <w:rPr>
@@ -25245,7 +24702,6 @@
               <w:pStyle w:val="a5"/>
               <w:ind w:firstLine="0"/>
             </w:pPr>
-            <w:proofErr w:type="spellStart"/>
             <w:r>
               <w:rPr>
                 <w:lang w:val="en-US"/>
@@ -25264,7 +24720,6 @@
               </w:rPr>
               <w:t>Id</w:t>
             </w:r>
-            <w:proofErr w:type="spellEnd"/>
           </w:p>
         </w:tc>
         <w:tc>
@@ -25312,7 +24767,6 @@
               <w:pStyle w:val="a5"/>
               <w:ind w:firstLine="0"/>
             </w:pPr>
-            <w:proofErr w:type="spellStart"/>
             <w:r>
               <w:rPr>
                 <w:lang w:val="en-US"/>
@@ -25331,7 +24785,6 @@
               </w:rPr>
               <w:t>Id</w:t>
             </w:r>
-            <w:proofErr w:type="spellEnd"/>
           </w:p>
         </w:tc>
         <w:tc>
@@ -25570,19 +25023,11 @@
         </w:rPr>
         <w:t xml:space="preserve">– </w:t>
       </w:r>
-      <w:proofErr w:type="spellStart"/>
       <w:r>
         <w:rPr>
           <w:spacing w:val="-4"/>
         </w:rPr>
-        <w:t>Даталогическая</w:t>
-      </w:r>
-      <w:proofErr w:type="spellEnd"/>
-      <w:r>
-        <w:rPr>
-          <w:spacing w:val="-4"/>
-        </w:rPr>
-        <w:t xml:space="preserve"> структура сущности «</w:t>
+        <w:t>Даталогическая структура сущности «</w:t>
       </w:r>
       <w:r>
         <w:rPr>
@@ -25675,7 +25120,6 @@
                 <w:lang w:val="en-US"/>
               </w:rPr>
             </w:pPr>
-            <w:proofErr w:type="spellStart"/>
             <w:r>
               <w:rPr>
                 <w:lang w:val="en-US"/>
@@ -25694,7 +25138,6 @@
               </w:rPr>
               <w:t>Id</w:t>
             </w:r>
-            <w:proofErr w:type="spellEnd"/>
           </w:p>
         </w:tc>
         <w:tc>
@@ -25743,7 +25186,6 @@
               <w:pStyle w:val="a5"/>
               <w:ind w:firstLine="0"/>
             </w:pPr>
-            <w:proofErr w:type="spellStart"/>
             <w:r>
               <w:rPr>
                 <w:lang w:val="en-US"/>
@@ -25762,7 +25204,6 @@
               </w:rPr>
               <w:t>Id</w:t>
             </w:r>
-            <w:proofErr w:type="spellEnd"/>
           </w:p>
         </w:tc>
         <w:tc>
@@ -25983,19 +25424,11 @@
         </w:rPr>
         <w:t xml:space="preserve">– </w:t>
       </w:r>
-      <w:proofErr w:type="spellStart"/>
       <w:r>
         <w:rPr>
           <w:spacing w:val="-4"/>
         </w:rPr>
-        <w:t>Даталогическая</w:t>
-      </w:r>
-      <w:proofErr w:type="spellEnd"/>
-      <w:r>
-        <w:rPr>
-          <w:spacing w:val="-4"/>
-        </w:rPr>
-        <w:t xml:space="preserve"> структура сущности «</w:t>
+        <w:t>Даталогическая структура сущности «</w:t>
       </w:r>
       <w:r>
         <w:rPr>
@@ -26138,7 +25571,6 @@
               <w:pStyle w:val="a5"/>
               <w:ind w:firstLine="0"/>
             </w:pPr>
-            <w:proofErr w:type="spellStart"/>
             <w:r>
               <w:rPr>
                 <w:lang w:val="en-US"/>
@@ -26157,7 +25589,6 @@
               </w:rPr>
               <w:t>Id</w:t>
             </w:r>
-            <w:proofErr w:type="spellEnd"/>
           </w:p>
         </w:tc>
         <w:tc>
@@ -26206,7 +25637,6 @@
               <w:pStyle w:val="a5"/>
               <w:ind w:firstLine="0"/>
             </w:pPr>
-            <w:proofErr w:type="spellStart"/>
             <w:r>
               <w:rPr>
                 <w:lang w:val="en-US"/>
@@ -26225,7 +25655,6 @@
               </w:rPr>
               <w:t>Id</w:t>
             </w:r>
-            <w:proofErr w:type="spellEnd"/>
           </w:p>
         </w:tc>
         <w:tc>
@@ -26334,14 +25763,12 @@
                 <w:lang w:val="en-US"/>
               </w:rPr>
             </w:pPr>
-            <w:proofErr w:type="spellStart"/>
             <w:r>
               <w:rPr>
                 <w:lang w:val="en-US"/>
               </w:rPr>
               <w:t>Send_DateTime</w:t>
             </w:r>
-            <w:proofErr w:type="spellEnd"/>
           </w:p>
         </w:tc>
         <w:tc>
@@ -26641,9 +26068,9 @@
       <w:pPr>
         <w:pStyle w:val="21"/>
       </w:pPr>
-      <w:bookmarkStart w:id="24" w:name="_Toc69220228"/>
-      <w:bookmarkStart w:id="25" w:name="_Toc69500546"/>
-      <w:bookmarkStart w:id="26" w:name="_Toc69679667"/>
+      <w:bookmarkStart w:id="23" w:name="_Toc69220228"/>
+      <w:bookmarkStart w:id="24" w:name="_Toc69500546"/>
+      <w:bookmarkStart w:id="25" w:name="_Toc69679667"/>
     </w:p>
     <w:p>
       <w:pPr>
@@ -26652,9 +26079,9 @@
       <w:r>
         <w:t>3.3 Разработка алгоритма приложения и алгоритмов отдельных модулей</w:t>
       </w:r>
+      <w:bookmarkEnd w:id="23"/>
       <w:bookmarkEnd w:id="24"/>
       <w:bookmarkEnd w:id="25"/>
-      <w:bookmarkEnd w:id="26"/>
     </w:p>
     <w:p>
       <w:pPr>
@@ -26741,10 +26168,87 @@
             <v:path o:extrusionok="f" gradientshapeok="t" o:connecttype="rect"/>
             <o:lock v:ext="edit" aspectratio="t"/>
           </v:shapetype>
-          <v:shape id="_x0000_i1025" type="#_x0000_t75" style="width:424.8pt;height:475.2pt" o:ole="">
+          <v:shape id="_x0000_i1025" type="#_x0000_t75" style="width:425pt;height:475pt" o:ole="">
+            <v:imagedata r:id="rId21" o:title=""/>
+          </v:shape>
+          <o:OLEObject Type="Embed" ProgID="Visio.Drawing.15" ShapeID="_x0000_i1025" DrawAspect="Content" ObjectID="_1682997660" r:id="rId22"/>
+        </w:object>
+      </w:r>
+    </w:p>
+    <w:p>
+      <w:pPr>
+        <w:pStyle w:val="afd"/>
+      </w:pPr>
+    </w:p>
+    <w:p>
+      <w:pPr>
+        <w:pStyle w:val="afc"/>
+      </w:pPr>
+      <w:r>
+        <w:t>Рисунок 3.</w:t>
+      </w:r>
+      <w:r>
+        <w:t>3</w:t>
+      </w:r>
+      <w:r>
+        <w:t xml:space="preserve"> – Алгоритм регистрации пользователя</w:t>
+      </w:r>
+    </w:p>
+    <w:p>
+      <w:pPr>
+        <w:pStyle w:val="afc"/>
+      </w:pPr>
+    </w:p>
+    <w:p>
+      <w:pPr>
+        <w:pStyle w:val="a5"/>
+      </w:pPr>
+      <w:r>
+        <w:t>Сразу после успешной регистрации пользователь может</w:t>
+      </w:r>
+      <w:r>
+        <w:t xml:space="preserve"> авторизоваться на сайте. Для авторизации пользователя требуется заполнить </w:t>
+      </w:r>
+      <w:r>
+        <w:t>обязательные</w:t>
+      </w:r>
+      <w:r>
+        <w:t xml:space="preserve"> поля формы и нажать на кнопку «Войти» (рисунок 3.</w:t>
+      </w:r>
+      <w:r>
+        <w:t>4</w:t>
+      </w:r>
+      <w:r>
+        <w:t>).</w:t>
+      </w:r>
+      <w:r>
+        <w:t xml:space="preserve"> </w:t>
+      </w:r>
+      <w:r>
+        <w:t xml:space="preserve">В случае успешной авторизации на сайте, пользователь </w:t>
+      </w:r>
+      <w:r>
+        <w:t>сможет начать использование приложения согласно своей роли</w:t>
+      </w:r>
+      <w:r>
+        <w:t>.</w:t>
+      </w:r>
+    </w:p>
+    <w:p>
+      <w:pPr>
+        <w:pStyle w:val="a5"/>
+      </w:pPr>
+    </w:p>
+    <w:p>
+      <w:pPr>
+        <w:pStyle w:val="afd"/>
+      </w:pPr>
+      <w:r>
+        <w:object w:dxaOrig="8535" w:dyaOrig="10575" w14:anchorId="74DF3D1D">
+          <v:shape id="_x0000_i1026" type="#_x0000_t75" style="width:425pt;height:533pt" o:ole="">
             <v:imagedata r:id="rId23" o:title=""/>
           </v:shape>
-          <o:OLEObject Type="Embed" ProgID="Visio.Drawing.15" ShapeID="_x0000_i1025" DrawAspect="Content" ObjectID="_1682906244" r:id="rId24"/>
+          <o:OLEObject Type="Embed" ProgID="Visio.Drawing.15" ShapeID="_x0000_i1026" DrawAspect="Content" ObjectID="_1682997661" r:id="rId24"/>
         </w:object>
       </w:r>
     </w:p>
@@ -26758,13 +26262,14 @@
         <w:pStyle w:val="afc"/>
       </w:pPr>
       <w:r>
+        <w:lastRenderedPageBreak/>
         <w:t>Рисунок 3.</w:t>
       </w:r>
       <w:r>
-        <w:t>3</w:t>
-      </w:r>
-      <w:r>
-        <w:t xml:space="preserve"> – Алгоритм регистрации пользователя</w:t>
+        <w:t>4</w:t>
+      </w:r>
+      <w:r>
+        <w:t xml:space="preserve"> – Алгоритм авторизации пользователя</w:t>
       </w:r>
     </w:p>
     <w:p>
@@ -26773,55 +26278,65 @@
       </w:pPr>
     </w:p>
     <w:p>
-      <w:pPr>
-        <w:pStyle w:val="a5"/>
-      </w:pPr>
-      <w:r>
-        <w:t>Сразу после успешной регистрации пользователь может</w:t>
-      </w:r>
-      <w:r>
-        <w:t xml:space="preserve"> авторизоваться на сайте. Для авторизации пользователя требуется заполнить </w:t>
-      </w:r>
-      <w:r>
-        <w:t>обязательные</w:t>
-      </w:r>
-      <w:r>
-        <w:t xml:space="preserve"> поля формы и нажать на кнопку «Войти» (рисунок 3.</w:t>
-      </w:r>
-      <w:r>
-        <w:t>4</w:t>
-      </w:r>
-      <w:r>
-        <w:t>).</w:t>
+      <w:r>
+        <w:t>Пользователь может изменять</w:t>
+      </w:r>
+      <w:r>
+        <w:t xml:space="preserve"> данные</w:t>
       </w:r>
       <w:r>
         <w:t xml:space="preserve"> </w:t>
       </w:r>
       <w:r>
-        <w:t xml:space="preserve">В случае успешной авторизации на сайте, пользователь </w:t>
-      </w:r>
-      <w:r>
-        <w:t>сможет начать использование приложения согласно своей роли</w:t>
-      </w:r>
-      <w:r>
-        <w:t>.</w:t>
-      </w:r>
-    </w:p>
-    <w:p>
-      <w:pPr>
-        <w:pStyle w:val="a5"/>
-      </w:pPr>
+        <w:t>своего профиля</w:t>
+      </w:r>
+      <w:r>
+        <w:t xml:space="preserve">. Алгоритм </w:t>
+      </w:r>
+      <w:r>
+        <w:t>редактирования</w:t>
+      </w:r>
+      <w:r>
+        <w:t xml:space="preserve"> профиля</w:t>
+      </w:r>
+      <w:r>
+        <w:t xml:space="preserve"> пользователя приведён на рисунке 3.</w:t>
+      </w:r>
+      <w:r>
+        <w:t>5</w:t>
+      </w:r>
+      <w:r>
+        <w:t xml:space="preserve">. Чтобы </w:t>
+      </w:r>
+      <w:r>
+        <w:t xml:space="preserve">отредактировать </w:t>
+      </w:r>
+      <w:r>
+        <w:t>данные</w:t>
+      </w:r>
+      <w:r>
+        <w:t>,</w:t>
+      </w:r>
+      <w:r>
+        <w:t xml:space="preserve"> пользователь должен изменит</w:t>
+      </w:r>
+      <w:r>
+        <w:t>ь значения полей</w:t>
+      </w:r>
+      <w:r>
+        <w:t xml:space="preserve"> и нажать на кнопку «Сохранить». </w:t>
+      </w:r>
     </w:p>
     <w:p>
       <w:pPr>
         <w:pStyle w:val="afd"/>
       </w:pPr>
       <w:r>
-        <w:object w:dxaOrig="8535" w:dyaOrig="10575" w14:anchorId="74DF3D1D">
-          <v:shape id="_x0000_i1026" type="#_x0000_t75" style="width:424.8pt;height:532.8pt" o:ole="">
+        <w:object w:dxaOrig="8535" w:dyaOrig="10575" w14:anchorId="33387813">
+          <v:shape id="_x0000_i1027" type="#_x0000_t75" style="width:425pt;height:533pt" o:ole="">
             <v:imagedata r:id="rId25" o:title=""/>
           </v:shape>
-          <o:OLEObject Type="Embed" ProgID="Visio.Drawing.15" ShapeID="_x0000_i1026" DrawAspect="Content" ObjectID="_1682906245" r:id="rId26"/>
+          <o:OLEObject Type="Embed" ProgID="Visio.Drawing.15" ShapeID="_x0000_i1027" DrawAspect="Content" ObjectID="_1682997662" r:id="rId26"/>
         </w:object>
       </w:r>
     </w:p>
@@ -26835,200 +26350,112 @@
         <w:pStyle w:val="afc"/>
       </w:pPr>
       <w:r>
+        <w:t>Рисунок 3.</w:t>
+      </w:r>
+      <w:r>
+        <w:t>5</w:t>
+      </w:r>
+      <w:r>
+        <w:t xml:space="preserve"> – Алгоритм </w:t>
+      </w:r>
+      <w:r>
+        <w:t>редактирования</w:t>
+      </w:r>
+      <w:r>
+        <w:t xml:space="preserve"> профиля пользователя</w:t>
+      </w:r>
+    </w:p>
+    <w:p>
+      <w:pPr>
+        <w:pStyle w:val="afc"/>
+      </w:pPr>
+    </w:p>
+    <w:p>
+      <w:pPr>
+        <w:pStyle w:val="a5"/>
+      </w:pPr>
+      <w:r>
+        <w:t xml:space="preserve">В случае удачного обновления личных данных появится сообщение об </w:t>
+      </w:r>
+      <w:r>
         <w:lastRenderedPageBreak/>
-        <w:t>Рисунок 3.</w:t>
-      </w:r>
-      <w:r>
-        <w:t>4</w:t>
-      </w:r>
-      <w:r>
-        <w:t xml:space="preserve"> – Алгоритм авторизации пользователя</w:t>
-      </w:r>
-    </w:p>
-    <w:p>
-      <w:pPr>
-        <w:pStyle w:val="afc"/>
-      </w:pPr>
-    </w:p>
-    <w:p>
-      <w:r>
-        <w:t>Пользователь может изменять</w:t>
-      </w:r>
-      <w:r>
-        <w:t xml:space="preserve"> данные</w:t>
-      </w:r>
-      <w:r>
-        <w:t xml:space="preserve"> </w:t>
-      </w:r>
-      <w:r>
-        <w:t>своего профиля</w:t>
-      </w:r>
-      <w:r>
-        <w:t xml:space="preserve">. Алгоритм </w:t>
-      </w:r>
-      <w:r>
-        <w:t>редактирования</w:t>
-      </w:r>
-      <w:r>
-        <w:t xml:space="preserve"> профиля</w:t>
-      </w:r>
-      <w:r>
-        <w:t xml:space="preserve"> пользователя приведён на рисунке 3.</w:t>
-      </w:r>
-      <w:r>
-        <w:t>5</w:t>
-      </w:r>
-      <w:r>
-        <w:t xml:space="preserve">. Чтобы </w:t>
-      </w:r>
-      <w:r>
-        <w:t xml:space="preserve">отредактировать </w:t>
-      </w:r>
-      <w:r>
-        <w:t>данные</w:t>
+        <w:t>их успешном изменении.</w:t>
+      </w:r>
+      <w:r>
+        <w:t xml:space="preserve"> Если введённые данные будут не</w:t>
+      </w:r>
+      <w:r>
+        <w:t>корректны</w:t>
       </w:r>
       <w:r>
         <w:t>,</w:t>
       </w:r>
       <w:r>
-        <w:t xml:space="preserve"> пользователь должен изменит</w:t>
-      </w:r>
-      <w:r>
-        <w:t>ь значения полей</w:t>
-      </w:r>
-      <w:r>
-        <w:t xml:space="preserve"> и нажать на кнопку «Сохранить». </w:t>
-      </w:r>
+        <w:t xml:space="preserve"> появится сообщение об ошибке</w:t>
+      </w:r>
+      <w:r>
+        <w:t>.</w:t>
+      </w:r>
+    </w:p>
+    <w:p>
+      <w:pPr>
+        <w:pStyle w:val="a5"/>
+      </w:pPr>
+      <w:r>
+        <w:t>Пользователь</w:t>
+      </w:r>
+      <w:r>
+        <w:t xml:space="preserve"> может удал</w:t>
+      </w:r>
+      <w:r>
+        <w:t>ить хранимую аудиокнигу.</w:t>
+      </w:r>
+      <w:r>
+        <w:t xml:space="preserve"> Для этого в </w:t>
+      </w:r>
+      <w:r>
+        <w:t>списке хранимых аудиокниг</w:t>
+      </w:r>
+      <w:r>
+        <w:t xml:space="preserve"> напротив нужного </w:t>
+      </w:r>
+      <w:r>
+        <w:t>элемента</w:t>
+      </w:r>
+      <w:r>
+        <w:t xml:space="preserve"> следует нажать кнопку «Удалить». Алгоритм удаления </w:t>
+      </w:r>
+      <w:r>
+        <w:t>аудиокниги</w:t>
+      </w:r>
+      <w:r>
+        <w:t xml:space="preserve"> приведён на рисунке 3.</w:t>
+      </w:r>
+      <w:r>
+        <w:t>6</w:t>
+      </w:r>
+      <w:r>
+        <w:t>.</w:t>
+      </w:r>
+    </w:p>
+    <w:p>
+      <w:pPr>
+        <w:pStyle w:val="a5"/>
+      </w:pPr>
     </w:p>
     <w:p>
       <w:pPr>
         <w:pStyle w:val="afd"/>
-      </w:pPr>
-      <w:r>
-        <w:object w:dxaOrig="8535" w:dyaOrig="10575" w14:anchorId="33387813">
-          <v:shape id="_x0000_i1027" type="#_x0000_t75" style="width:424.8pt;height:532.8pt" o:ole="">
+        <w:rPr>
+          <w:lang w:val="en-US"/>
+        </w:rPr>
+      </w:pPr>
+      <w:r>
+        <w:object w:dxaOrig="5640" w:dyaOrig="10080" w14:anchorId="1863322B">
+          <v:shape id="_x0000_i1028" type="#_x0000_t75" style="width:317pt;height:561pt" o:ole="">
             <v:imagedata r:id="rId27" o:title=""/>
           </v:shape>
-          <o:OLEObject Type="Embed" ProgID="Visio.Drawing.15" ShapeID="_x0000_i1027" DrawAspect="Content" ObjectID="_1682906246" r:id="rId28"/>
-        </w:object>
-      </w:r>
-    </w:p>
-    <w:p>
-      <w:pPr>
-        <w:pStyle w:val="afd"/>
-      </w:pPr>
-    </w:p>
-    <w:p>
-      <w:pPr>
-        <w:pStyle w:val="afc"/>
-      </w:pPr>
-      <w:r>
-        <w:t>Рисунок 3.</w:t>
-      </w:r>
-      <w:r>
-        <w:t>5</w:t>
-      </w:r>
-      <w:r>
-        <w:t xml:space="preserve"> – Алгоритм </w:t>
-      </w:r>
-      <w:r>
-        <w:t>редактирования</w:t>
-      </w:r>
-      <w:r>
-        <w:t xml:space="preserve"> профиля пользователя</w:t>
-      </w:r>
-    </w:p>
-    <w:p>
-      <w:pPr>
-        <w:pStyle w:val="afc"/>
-      </w:pPr>
-    </w:p>
-    <w:p>
-      <w:pPr>
-        <w:pStyle w:val="a5"/>
-      </w:pPr>
-      <w:r>
-        <w:t xml:space="preserve">В случае удачного обновления личных данных появится сообщение об </w:t>
-      </w:r>
-      <w:r>
-        <w:lastRenderedPageBreak/>
-        <w:t>их успешном изменении.</w:t>
-      </w:r>
-      <w:r>
-        <w:t xml:space="preserve"> Если введённые данные будут не</w:t>
-      </w:r>
-      <w:r>
-        <w:t>корректны</w:t>
-      </w:r>
-      <w:r>
-        <w:t>,</w:t>
-      </w:r>
-      <w:r>
-        <w:t xml:space="preserve"> появится сообщение об ошибке</w:t>
-      </w:r>
-      <w:r>
-        <w:t>.</w:t>
-      </w:r>
-    </w:p>
-    <w:p>
-      <w:pPr>
-        <w:pStyle w:val="a5"/>
-      </w:pPr>
-      <w:r>
-        <w:t>Пользователь</w:t>
-      </w:r>
-      <w:r>
-        <w:t xml:space="preserve"> может удал</w:t>
-      </w:r>
-      <w:r>
-        <w:t>ить хранимую аудиокнигу.</w:t>
-      </w:r>
-      <w:r>
-        <w:t xml:space="preserve"> Для этого в </w:t>
-      </w:r>
-      <w:r>
-        <w:t>списке хранимых аудиокниг</w:t>
-      </w:r>
-      <w:r>
-        <w:t xml:space="preserve"> напротив нужного </w:t>
-      </w:r>
-      <w:r>
-        <w:t>элемента</w:t>
-      </w:r>
-      <w:r>
-        <w:t xml:space="preserve"> следует нажать кнопку «Удалить». Алгоритм удаления </w:t>
-      </w:r>
-      <w:r>
-        <w:t>аудиокниги</w:t>
-      </w:r>
-      <w:r>
-        <w:t xml:space="preserve"> приведён на рисунке 3.</w:t>
-      </w:r>
-      <w:r>
-        <w:t>6</w:t>
-      </w:r>
-      <w:r>
-        <w:t>.</w:t>
-      </w:r>
-    </w:p>
-    <w:p>
-      <w:pPr>
-        <w:pStyle w:val="a5"/>
-      </w:pPr>
-    </w:p>
-    <w:p>
-      <w:pPr>
-        <w:pStyle w:val="afd"/>
-        <w:rPr>
-          <w:lang w:val="en-US"/>
-        </w:rPr>
-      </w:pPr>
-      <w:r>
-        <w:object w:dxaOrig="5640" w:dyaOrig="10080" w14:anchorId="1863322B">
-          <v:shape id="_x0000_i1028" type="#_x0000_t75" style="width:316.8pt;height:561.6pt" o:ole="">
-            <v:imagedata r:id="rId29" o:title=""/>
-          </v:shape>
-          <o:OLEObject Type="Embed" ProgID="Visio.Drawing.15" ShapeID="_x0000_i1028" DrawAspect="Content" ObjectID="_1682906247" r:id="rId30"/>
+          <o:OLEObject Type="Embed" ProgID="Visio.Drawing.15" ShapeID="_x0000_i1028" DrawAspect="Content" ObjectID="_1682997663" r:id="rId28"/>
         </w:object>
       </w:r>
     </w:p>
@@ -27113,12 +26540,12 @@
         <w:pStyle w:val="11"/>
         <w:jc w:val="center"/>
       </w:pPr>
-      <w:bookmarkStart w:id="27" w:name="_Toc69679668"/>
+      <w:bookmarkStart w:id="26" w:name="_Toc69679668"/>
       <w:r>
         <w:lastRenderedPageBreak/>
         <w:t>Список использованных источников</w:t>
       </w:r>
-      <w:bookmarkEnd w:id="27"/>
+      <w:bookmarkEnd w:id="26"/>
     </w:p>
     <w:p>
       <w:pPr>
@@ -27131,23 +26558,7 @@
         <w:suppressAutoHyphens/>
       </w:pPr>
       <w:r>
-        <w:t xml:space="preserve">[1] </w:t>
-      </w:r>
-      <w:proofErr w:type="spellStart"/>
-      <w:r>
-        <w:t>Макконнелл</w:t>
-      </w:r>
-      <w:proofErr w:type="spellEnd"/>
-      <w:r>
-        <w:t xml:space="preserve">, С. Совершенный код. Мастер-класс / Пер. с англ. / С. </w:t>
-      </w:r>
-      <w:proofErr w:type="spellStart"/>
-      <w:r>
-        <w:t>Макконнелл</w:t>
-      </w:r>
-      <w:proofErr w:type="spellEnd"/>
-      <w:r>
-        <w:t>. – М.: Издательско-торговый дом «Русская редакция», 2010. – 896 с.</w:t>
+        <w:t>[1] Макконнелл, С. Совершенный код. Мастер-класс / Пер. с англ. / С. Макконнелл. – М.: Издательско-торговый дом «Русская редакция», 2010. – 896 с.</w:t>
       </w:r>
     </w:p>
     <w:p>
@@ -27162,58 +26573,85 @@
         <w:t>]</w:t>
       </w:r>
       <w:r>
+        <w:t xml:space="preserve"> Антопольский А. </w:t>
+      </w:r>
+      <w:r>
+        <w:t>Б.</w:t>
+      </w:r>
+      <w:r>
+        <w:t>,</w:t>
+      </w:r>
+      <w:r>
+        <w:t xml:space="preserve"> Правовые и технологические проблемы создания и функционирования электронных библиотек.</w:t>
+      </w:r>
+      <w:r>
+        <w:t xml:space="preserve"> /</w:t>
+      </w:r>
+      <w:r>
+        <w:t xml:space="preserve"> А. Б. Антопольский, Т. С. Маркарова, Е. А. Данилина</w:t>
+      </w:r>
+      <w:r>
+        <w:t xml:space="preserve"> – </w:t>
+      </w:r>
+      <w:r>
+        <w:t xml:space="preserve">М.: ИНИЦ «Патент», 2008. — </w:t>
+      </w:r>
+      <w:r>
+        <w:t>192 с</w:t>
+      </w:r>
+      <w:r>
+        <w:t>. — ISBN 978-5-89513-119-0.</w:t>
+      </w:r>
+    </w:p>
+    <w:p>
+      <w:pPr>
+        <w:pStyle w:val="a5"/>
+        <w:suppressAutoHyphens/>
+      </w:pPr>
+      <w:r>
+        <w:t xml:space="preserve"> [3] </w:t>
+      </w:r>
+      <w:r>
+        <w:t>Баранова Л. Т.</w:t>
+      </w:r>
+      <w:r>
+        <w:t xml:space="preserve">, </w:t>
+      </w:r>
+      <w:r>
+        <w:t>Ч</w:t>
+      </w:r>
+      <w:r>
+        <w:t>то такое «аудиокнига» и история ее развития</w:t>
+      </w:r>
+      <w:r>
+        <w:t xml:space="preserve">/ </w:t>
+      </w:r>
+      <w:r>
+        <w:t>Л. Т.</w:t>
+      </w:r>
+      <w:r>
         <w:t xml:space="preserve"> </w:t>
       </w:r>
-      <w:proofErr w:type="spellStart"/>
-      <w:r>
-        <w:t>Антопольский</w:t>
-      </w:r>
-      <w:proofErr w:type="spellEnd"/>
-      <w:r>
-        <w:t xml:space="preserve"> А. </w:t>
-      </w:r>
-      <w:r>
-        <w:t>Б.</w:t>
-      </w:r>
-      <w:r>
-        <w:t>,</w:t>
-      </w:r>
-      <w:r>
-        <w:t xml:space="preserve"> Правовые и технологические проблемы создания и функционирования электронных библиотек.</w:t>
-      </w:r>
-      <w:r>
-        <w:t xml:space="preserve"> /</w:t>
-      </w:r>
-      <w:r>
-        <w:t xml:space="preserve"> А. Б. </w:t>
-      </w:r>
-      <w:proofErr w:type="spellStart"/>
-      <w:r>
-        <w:t>Антопольский</w:t>
-      </w:r>
-      <w:proofErr w:type="spellEnd"/>
-      <w:r>
-        <w:t xml:space="preserve">, Т. С. </w:t>
-      </w:r>
-      <w:proofErr w:type="spellStart"/>
-      <w:r>
-        <w:t>Маркарова</w:t>
-      </w:r>
-      <w:proofErr w:type="spellEnd"/>
-      <w:r>
-        <w:t>, Е. А. Данилина</w:t>
-      </w:r>
-      <w:r>
-        <w:t xml:space="preserve"> – </w:t>
-      </w:r>
-      <w:r>
-        <w:t xml:space="preserve">М.: ИНИЦ «Патент», 2008. — </w:t>
-      </w:r>
-      <w:r>
-        <w:t>192 с</w:t>
-      </w:r>
-      <w:r>
-        <w:t>. — ISBN 978-5-89513-119-0.</w:t>
+      <w:r>
+        <w:t>Баранова</w:t>
+      </w:r>
+      <w:r>
+        <w:t xml:space="preserve"> // </w:t>
+      </w:r>
+      <w:r>
+        <w:t>Актуальные проблемы гуманитарных и естественных наук</w:t>
+      </w:r>
+      <w:r>
+        <w:t>. – 2015. – №3. – С. 118–121.</w:t>
+      </w:r>
+      <w:r>
+        <w:t xml:space="preserve"> </w:t>
+      </w:r>
+      <w:r>
+        <w:t xml:space="preserve">— ISSN </w:t>
+      </w:r>
+      <w:r>
+        <w:t>2073-0071</w:t>
       </w:r>
     </w:p>
     <w:p>
@@ -27222,62 +26660,6 @@
         <w:suppressAutoHyphens/>
       </w:pPr>
       <w:r>
-        <w:t xml:space="preserve"> [3] </w:t>
-      </w:r>
-      <w:r>
-        <w:t>Баранова Л. Т.</w:t>
-      </w:r>
-      <w:r>
-        <w:t xml:space="preserve">, </w:t>
-      </w:r>
-      <w:proofErr w:type="gramStart"/>
-      <w:r>
-        <w:t>Ч</w:t>
-      </w:r>
-      <w:r>
-        <w:t>то</w:t>
-      </w:r>
-      <w:proofErr w:type="gramEnd"/>
-      <w:r>
-        <w:t xml:space="preserve"> такое «аудиокнига» и история ее развития</w:t>
-      </w:r>
-      <w:r>
-        <w:t xml:space="preserve">/ </w:t>
-      </w:r>
-      <w:r>
-        <w:t>Л. Т.</w:t>
-      </w:r>
-      <w:r>
-        <w:t xml:space="preserve"> </w:t>
-      </w:r>
-      <w:r>
-        <w:t>Баранова</w:t>
-      </w:r>
-      <w:r>
-        <w:t xml:space="preserve"> // </w:t>
-      </w:r>
-      <w:r>
-        <w:t>Актуальные проблемы гуманитарных и естественных наук</w:t>
-      </w:r>
-      <w:r>
-        <w:t>. – 2015. – №3. – С. 118–121.</w:t>
-      </w:r>
-      <w:r>
-        <w:t xml:space="preserve"> </w:t>
-      </w:r>
-      <w:r>
-        <w:t xml:space="preserve">— ISSN </w:t>
-      </w:r>
-      <w:r>
-        <w:t>2073-0071</w:t>
-      </w:r>
-    </w:p>
-    <w:p>
-      <w:pPr>
-        <w:pStyle w:val="a5"/>
-        <w:suppressAutoHyphens/>
-      </w:pPr>
-      <w:r>
         <w:t>[4</w:t>
       </w:r>
       <w:r>
@@ -27298,7 +26680,7 @@
       <w:r>
         <w:t xml:space="preserve">Режим доступа: </w:t>
       </w:r>
-      <w:hyperlink r:id="rId31" w:history="1">
+      <w:hyperlink r:id="rId29" w:history="1">
         <w:r>
           <w:t>http://www.frolov-lib.ru/</w:t>
         </w:r>
@@ -27349,23 +26731,10 @@
         <w:t xml:space="preserve">, </w:t>
       </w:r>
       <w:r>
-        <w:t xml:space="preserve">Л. И. </w:t>
-      </w:r>
-      <w:proofErr w:type="spellStart"/>
-      <w:r>
-        <w:t>Цирульник</w:t>
-      </w:r>
-      <w:proofErr w:type="spellEnd"/>
-      <w:r>
-        <w:t xml:space="preserve"> – </w:t>
-      </w:r>
-      <w:proofErr w:type="gramStart"/>
-      <w:r>
-        <w:t>Минск :</w:t>
-      </w:r>
-      <w:proofErr w:type="gramEnd"/>
-      <w:r>
-        <w:t xml:space="preserve"> Издательский дом </w:t>
+        <w:t>Л. И. Цирульник</w:t>
+      </w:r>
+      <w:r>
+        <w:t xml:space="preserve"> – Минск : Издательский дом </w:t>
       </w:r>
       <w:r>
         <w:t>«Бело</w:t>
@@ -27412,25 +26781,21 @@
       <w:r>
         <w:t xml:space="preserve">] </w:t>
       </w:r>
-      <w:proofErr w:type="spellStart"/>
       <w:r>
         <w:rPr>
           <w:lang w:val="en-US"/>
         </w:rPr>
         <w:t>Baza</w:t>
       </w:r>
-      <w:proofErr w:type="spellEnd"/>
       <w:r>
         <w:t>-</w:t>
       </w:r>
-      <w:proofErr w:type="spellStart"/>
       <w:r>
         <w:rPr>
           <w:lang w:val="en-US"/>
         </w:rPr>
         <w:t>Knig</w:t>
       </w:r>
-      <w:proofErr w:type="spellEnd"/>
       <w:r>
         <w:t xml:space="preserve"> [Электронный ресурс]. – Электронные данные. – Режим доступа: </w:t>
       </w:r>
@@ -27491,7 +26856,6 @@
       <w:r>
         <w:t xml:space="preserve">] </w:t>
       </w:r>
-      <w:proofErr w:type="spellStart"/>
       <w:r>
         <w:rPr>
           <w:lang w:val="en-US"/>
@@ -27516,7 +26880,6 @@
         </w:rPr>
         <w:t>orker</w:t>
       </w:r>
-      <w:proofErr w:type="spellEnd"/>
       <w:r>
         <w:t xml:space="preserve"> [Электронный ресурс]. – Электронные данные. – Режим доступа: </w:t>
       </w:r>
@@ -27541,7 +26904,6 @@
       <w:r>
         <w:t xml:space="preserve">] </w:t>
       </w:r>
-      <w:proofErr w:type="spellStart"/>
       <w:r>
         <w:rPr>
           <w:spacing w:val="4"/>
@@ -27549,7 +26911,6 @@
         </w:rPr>
         <w:t>UniTools</w:t>
       </w:r>
-      <w:proofErr w:type="spellEnd"/>
       <w:r>
         <w:t xml:space="preserve"> [Электронный ресурс]. – Электронные данные. – Режим доступа: </w:t>
       </w:r>
@@ -27571,7 +26932,6 @@
       <w:r>
         <w:t xml:space="preserve">] </w:t>
       </w:r>
-      <w:proofErr w:type="spellStart"/>
       <w:r>
         <w:rPr>
           <w:spacing w:val="4"/>
@@ -27579,7 +26939,6 @@
         </w:rPr>
         <w:t>Zvukogram</w:t>
       </w:r>
-      <w:proofErr w:type="spellEnd"/>
       <w:r>
         <w:t xml:space="preserve"> [Электронный ресурс]. – Электронные данные. – Режим доступа: </w:t>
       </w:r>
@@ -27605,35 +26964,58 @@
         <w:t>2</w:t>
       </w:r>
       <w:r>
+        <w:t xml:space="preserve">] Рогочев С., </w:t>
+      </w:r>
+      <w:r>
+        <w:t xml:space="preserve">Обобщенный Model-View-Controller </w:t>
+      </w:r>
+      <w:r>
+        <w:t xml:space="preserve">[Электронный ресурс]. – Электронные данные. – Режим доступа: </w:t>
+      </w:r>
+      <w:r>
+        <w:t>http://rsdn.org/article/patterns/generic-mvc.xml</w:t>
+      </w:r>
+      <w:r>
+        <w:t>.</w:t>
+      </w:r>
+    </w:p>
+    <w:p>
+      <w:pPr>
+        <w:pStyle w:val="a5"/>
+        <w:suppressAutoHyphens/>
+      </w:pPr>
+      <w:r>
+        <w:t>[</w:t>
+      </w:r>
+      <w:r>
+        <w:t>13</w:t>
+      </w:r>
+      <w:r>
         <w:t xml:space="preserve">] </w:t>
       </w:r>
-      <w:proofErr w:type="spellStart"/>
-      <w:r>
-        <w:t>Рогочев</w:t>
-      </w:r>
-      <w:proofErr w:type="spellEnd"/>
-      <w:r>
-        <w:t xml:space="preserve"> С., </w:t>
-      </w:r>
-      <w:r>
-        <w:t xml:space="preserve">Обобщенный </w:t>
-      </w:r>
-      <w:proofErr w:type="spellStart"/>
-      <w:r>
-        <w:t>Model-View-Controller</w:t>
-      </w:r>
-      <w:proofErr w:type="spellEnd"/>
-      <w:r>
-        <w:t xml:space="preserve"> </w:t>
-      </w:r>
-      <w:r>
-        <w:t xml:space="preserve">[Электронный ресурс]. – Электронные данные. – Режим доступа: </w:t>
-      </w:r>
-      <w:r>
-        <w:t>http://rsdn.org/article/patterns/generic-mvc.xml</w:t>
-      </w:r>
-      <w:r>
-        <w:t>.</w:t>
+      <w:r>
+        <w:rPr>
+          <w:spacing w:val="4"/>
+        </w:rPr>
+        <w:t xml:space="preserve">Структура </w:t>
+      </w:r>
+      <w:r>
+        <w:rPr>
+          <w:spacing w:val="4"/>
+        </w:rPr>
+        <w:t>реляционных баз,</w:t>
+      </w:r>
+      <w:r>
+        <w:rPr>
+          <w:spacing w:val="4"/>
+        </w:rPr>
+        <w:t xml:space="preserve"> данных</w:t>
+      </w:r>
+      <w:r>
+        <w:t xml:space="preserve"> [Электронный ресурс]. – Электронные данные. – Режим доступа: </w:t>
+      </w:r>
+      <w:r>
+        <w:t>https://www.oracle.com/ru/database/what-is-a-relational-database/</w:t>
       </w:r>
     </w:p>
     <w:p>
@@ -27641,39 +27023,6 @@
         <w:pStyle w:val="a5"/>
         <w:suppressAutoHyphens/>
       </w:pPr>
-      <w:r>
-        <w:t>[</w:t>
-      </w:r>
-      <w:r>
-        <w:t>13</w:t>
-      </w:r>
-      <w:r>
-        <w:t xml:space="preserve">] </w:t>
-      </w:r>
-      <w:r>
-        <w:rPr>
-          <w:spacing w:val="4"/>
-        </w:rPr>
-        <w:t xml:space="preserve">Структура </w:t>
-      </w:r>
-      <w:r>
-        <w:rPr>
-          <w:spacing w:val="4"/>
-        </w:rPr>
-        <w:t>реляционных баз,</w:t>
-      </w:r>
-      <w:r>
-        <w:rPr>
-          <w:spacing w:val="4"/>
-        </w:rPr>
-        <w:t xml:space="preserve"> данных</w:t>
-      </w:r>
-      <w:r>
-        <w:t xml:space="preserve"> [Электронный ресурс]. – Электронные данные. – Режим доступа: </w:t>
-      </w:r>
-      <w:r>
-        <w:t>https://www.oracle.com/ru/database/what-is-a-relational-database/</w:t>
-      </w:r>
     </w:p>
     <w:p>
       <w:pPr>
@@ -27681,14 +27030,8 @@
         <w:suppressAutoHyphens/>
       </w:pPr>
     </w:p>
-    <w:p>
-      <w:pPr>
-        <w:pStyle w:val="a5"/>
-        <w:suppressAutoHyphens/>
-      </w:pPr>
-    </w:p>
     <w:sectPr>
-      <w:footerReference w:type="default" r:id="rId32"/>
+      <w:footerReference w:type="default" r:id="rId30"/>
       <w:pgSz w:w="11906" w:h="16838"/>
       <w:pgMar w:top="1134" w:right="851" w:bottom="1531" w:left="1701" w:header="709" w:footer="709" w:gutter="0"/>
       <w:pgNumType w:start="1"/>
@@ -27698,43 +27041,6 @@
     </w:sectPr>
   </w:body>
 </w:document>
-</file>
-
-<file path=word/comments.xml><?xml version="1.0" encoding="utf-8"?>
-<w:comments xmlns:wpc="http://schemas.microsoft.com/office/word/2010/wordprocessingCanvas" xmlns:mc="http://schemas.openxmlformats.org/markup-compatibility/2006" xmlns:o="urn:schemas-microsoft-com:office:office" xmlns:r="http://schemas.openxmlformats.org/officeDocument/2006/relationships" xmlns:m="http://schemas.openxmlformats.org/officeDocument/2006/math" xmlns:v="urn:schemas-microsoft-com:vml" xmlns:wp14="http://schemas.microsoft.com/office/word/2010/wordprocessingDrawing" xmlns:wp="http://schemas.openxmlformats.org/drawingml/2006/wordprocessingDrawing" xmlns:w10="urn:schemas-microsoft-com:office:word" xmlns:w="http://schemas.openxmlformats.org/wordprocessingml/2006/main" xmlns:w14="http://schemas.microsoft.com/office/word/2010/wordml" xmlns:w15="http://schemas.microsoft.com/office/word/2012/wordml" xmlns:wpg="http://schemas.microsoft.com/office/word/2010/wordprocessingGroup" xmlns:wpi="http://schemas.microsoft.com/office/word/2010/wordprocessingInk" xmlns:wne="http://schemas.microsoft.com/office/word/2006/wordml" xmlns:wps="http://schemas.microsoft.com/office/word/2010/wordprocessingShape" mc:Ignorable="w14 w15 wp14">
-  <w:comment w:id="14" w:author="Учетная запись Майкрософт" w:date="2021-05-18T10:17:00Z" w:initials="УзМ">
-    <w:p>
-      <w:pPr>
-        <w:pStyle w:val="aff4"/>
-      </w:pPr>
-      <w:r>
-        <w:rPr>
-          <w:rStyle w:val="aff3"/>
-        </w:rPr>
-        <w:annotationRef/>
-      </w:r>
-      <w:r>
-        <w:t xml:space="preserve">Отказ во внесении аудиокниги в список </w:t>
-      </w:r>
-      <w:proofErr w:type="spellStart"/>
-      <w:r>
-        <w:t>распрост</w:t>
-      </w:r>
-      <w:proofErr w:type="spellEnd"/>
-    </w:p>
-    <w:p>
-      <w:pPr>
-        <w:pStyle w:val="aff4"/>
-      </w:pPr>
-    </w:p>
-  </w:comment>
-</w:comments>
-</file>
-
-<file path=word/commentsExtended.xml><?xml version="1.0" encoding="utf-8"?>
-<w15:commentsEx xmlns:wpc="http://schemas.microsoft.com/office/word/2010/wordprocessingCanvas" xmlns:mc="http://schemas.openxmlformats.org/markup-compatibility/2006" xmlns:o="urn:schemas-microsoft-com:office:office" xmlns:r="http://schemas.openxmlformats.org/officeDocument/2006/relationships" xmlns:m="http://schemas.openxmlformats.org/officeDocument/2006/math" xmlns:v="urn:schemas-microsoft-com:vml" xmlns:wp14="http://schemas.microsoft.com/office/word/2010/wordprocessingDrawing" xmlns:wp="http://schemas.openxmlformats.org/drawingml/2006/wordprocessingDrawing" xmlns:w10="urn:schemas-microsoft-com:office:word" xmlns:w="http://schemas.openxmlformats.org/wordprocessingml/2006/main" xmlns:w14="http://schemas.microsoft.com/office/word/2010/wordml" xmlns:w15="http://schemas.microsoft.com/office/word/2012/wordml" xmlns:wpg="http://schemas.microsoft.com/office/word/2010/wordprocessingGroup" xmlns:wpi="http://schemas.microsoft.com/office/word/2010/wordprocessingInk" xmlns:wne="http://schemas.microsoft.com/office/word/2006/wordml" xmlns:wps="http://schemas.microsoft.com/office/word/2010/wordprocessingShape" mc:Ignorable="w14 w15 wp14">
-  <w15:commentEx w15:paraId="2221B44C" w15:done="0"/>
-</w15:commentsEx>
 </file>
 
 <file path=word/endnotes.xml><?xml version="1.0" encoding="utf-8"?>
@@ -27785,7 +27091,7 @@
           <w:rPr>
             <w:noProof/>
           </w:rPr>
-          <w:t>35</w:t>
+          <w:t>41</w:t>
         </w:r>
         <w:r>
           <w:fldChar w:fldCharType="end"/>
@@ -30675,14 +29981,6 @@
   </w:num>
   <w:numIdMacAtCleanup w:val="30"/>
 </w:numbering>
-</file>
-
-<file path=word/people.xml><?xml version="1.0" encoding="utf-8"?>
-<w15:people xmlns:wpc="http://schemas.microsoft.com/office/word/2010/wordprocessingCanvas" xmlns:mc="http://schemas.openxmlformats.org/markup-compatibility/2006" xmlns:o="urn:schemas-microsoft-com:office:office" xmlns:r="http://schemas.openxmlformats.org/officeDocument/2006/relationships" xmlns:m="http://schemas.openxmlformats.org/officeDocument/2006/math" xmlns:v="urn:schemas-microsoft-com:vml" xmlns:wp14="http://schemas.microsoft.com/office/word/2010/wordprocessingDrawing" xmlns:wp="http://schemas.openxmlformats.org/drawingml/2006/wordprocessingDrawing" xmlns:w10="urn:schemas-microsoft-com:office:word" xmlns:w="http://schemas.openxmlformats.org/wordprocessingml/2006/main" xmlns:w14="http://schemas.microsoft.com/office/word/2010/wordml" xmlns:w15="http://schemas.microsoft.com/office/word/2012/wordml" xmlns:wpg="http://schemas.microsoft.com/office/word/2010/wordprocessingGroup" xmlns:wpi="http://schemas.microsoft.com/office/word/2010/wordprocessingInk" xmlns:wne="http://schemas.microsoft.com/office/word/2006/wordml" xmlns:wps="http://schemas.microsoft.com/office/word/2010/wordprocessingShape" mc:Ignorable="w14 w15 wp14">
-  <w15:person w15:author="Учетная запись Майкрософт">
-    <w15:presenceInfo w15:providerId="Windows Live" w15:userId="9ba8224129e1cebb"/>
-  </w15:person>
-</w15:people>
 </file>
 
 <file path=word/styles.xml><?xml version="1.0" encoding="utf-8"?>
@@ -32358,7 +31656,7 @@
 </file>
 
 <file path=customXml/itemProps1.xml><?xml version="1.0" encoding="utf-8"?>
-<ds:datastoreItem xmlns:ds="http://schemas.openxmlformats.org/officeDocument/2006/customXml" ds:itemID="{616E6C30-0736-4ACE-817A-55E96DBA879A}">
+<ds:datastoreItem xmlns:ds="http://schemas.openxmlformats.org/officeDocument/2006/customXml" ds:itemID="{7E08AED8-45E5-4CDE-B983-1EF2406E0D33}">
   <ds:schemaRefs>
     <ds:schemaRef ds:uri="http://schemas.openxmlformats.org/officeDocument/2006/bibliography"/>
   </ds:schemaRefs>

</xml_diff>